<commit_message>
Memoria V1.1 y mas
</commit_message>
<xml_diff>
--- a/practica1a/memoria/MemoriaP1ADeLasHerasValderrabano.docx
+++ b/practica1a/memoria/MemoriaP1ADeLasHerasValderrabano.docx
@@ -1357,47 +1357,7 @@
           <w:sz w:val="20"/>
           <w:lang w:bidi="ar-SA"/>
         </w:rPr>
-        <w:t>C</w:t>
-      </w:r>
-      <w:r>
-        <w:rPr>
-          <w:rFonts w:ascii="Arial" w:eastAsia="Arial" w:hAnsi="Arial"/>
-          <w:sz w:val="20"/>
-          <w:lang w:bidi="ar-SA"/>
-        </w:rPr>
-        <w:t xml:space="preserve">omprobamos en Tora que se ha </w:t>
-      </w:r>
-      <w:r>
-        <w:rPr>
-          <w:rFonts w:ascii="Arial" w:eastAsia="Arial" w:hAnsi="Arial"/>
-          <w:sz w:val="20"/>
-          <w:lang w:bidi="ar-SA"/>
-        </w:rPr>
-        <w:t>añadido</w:t>
-      </w:r>
-      <w:r>
-        <w:rPr>
-          <w:rFonts w:ascii="Arial" w:eastAsia="Arial" w:hAnsi="Arial"/>
-          <w:sz w:val="20"/>
-          <w:lang w:bidi="ar-SA"/>
-        </w:rPr>
-        <w:t xml:space="preserve"> el pago correctamente</w:t>
-      </w:r>
-      <w:r>
-        <w:rPr>
-          <w:rFonts w:ascii="Arial" w:eastAsia="Arial" w:hAnsi="Arial"/>
-          <w:sz w:val="20"/>
-          <w:lang w:bidi="ar-SA"/>
-        </w:rPr>
-        <w:t xml:space="preserve"> a la BD</w:t>
-      </w:r>
-      <w:r>
-        <w:rPr>
-          <w:rFonts w:ascii="Arial" w:eastAsia="Arial" w:hAnsi="Arial"/>
-          <w:sz w:val="20"/>
-          <w:lang w:bidi="ar-SA"/>
-        </w:rPr>
-        <w:t>.</w:t>
+        <w:t>Comprobamos en Tora que se ha añadido el pago correctamente a la BD.</w:t>
       </w:r>
       <w:r>
         <w:rPr>
@@ -5644,6 +5604,15 @@
         </w:rPr>
         <w:t>.</w:t>
       </w:r>
+      <w:r>
+        <w:rPr>
+          <w:rFonts w:ascii="Arial" w:hAnsi="Arial"/>
+          <w:color w:val="000000"/>
+          <w:sz w:val="20"/>
+          <w:szCs w:val="20"/>
+        </w:rPr>
+        <w:t xml:space="preserve"> Esto se hace para tener una mayor modularización.</w:t>
+      </w:r>
     </w:p>
     <w:p>
       <w:pPr>
@@ -5679,14 +5648,228 @@
         <w:outlineLvl w:val="1"/>
         <w:rPr>
           <w:rFonts w:ascii="Arial" w:hAnsi="Arial"/>
-        </w:rPr>
-      </w:pPr>
-    </w:p>
-    <w:p>
-      <w:pPr>
+          <w:sz w:val="20"/>
+          <w:szCs w:val="20"/>
+        </w:rPr>
+      </w:pPr>
+      <w:r>
+        <w:rPr>
+          <w:rFonts w:ascii="Arial" w:hAnsi="Arial"/>
+          <w:sz w:val="20"/>
+          <w:szCs w:val="20"/>
+        </w:rPr>
+        <w:t>Para l</w:t>
+      </w:r>
+      <w:r>
+        <w:rPr>
+          <w:rFonts w:ascii="Arial" w:hAnsi="Arial"/>
+          <w:sz w:val="20"/>
+          <w:szCs w:val="20"/>
+        </w:rPr>
+        <w:t xml:space="preserve">a realización de este ejercicio tenemos que modificar el fichero </w:t>
+      </w:r>
+      <w:proofErr w:type="spellStart"/>
+      <w:r>
+        <w:rPr>
+          <w:rFonts w:ascii="Arial" w:hAnsi="Arial"/>
+          <w:i/>
+          <w:iCs/>
+          <w:sz w:val="20"/>
+          <w:szCs w:val="20"/>
+        </w:rPr>
+        <w:t>build.properties</w:t>
+      </w:r>
+      <w:proofErr w:type="spellEnd"/>
+      <w:r>
+        <w:rPr>
+          <w:rFonts w:ascii="Arial" w:hAnsi="Arial"/>
+          <w:i/>
+          <w:iCs/>
+          <w:sz w:val="20"/>
+          <w:szCs w:val="20"/>
+        </w:rPr>
+        <w:t xml:space="preserve"> </w:t>
+      </w:r>
+      <w:r>
+        <w:rPr>
+          <w:rFonts w:ascii="Arial" w:hAnsi="Arial"/>
+          <w:sz w:val="20"/>
+          <w:szCs w:val="20"/>
+        </w:rPr>
+        <w:t>cambiando los parámetros:</w:t>
+      </w:r>
+    </w:p>
+    <w:p>
+      <w:pPr>
+        <w:pStyle w:val="Prrafodelista"/>
+        <w:numPr>
+          <w:ilvl w:val="0"/>
+          <w:numId w:val="3"/>
+        </w:numPr>
         <w:outlineLvl w:val="1"/>
         <w:rPr>
           <w:rFonts w:ascii="Arial" w:hAnsi="Arial"/>
+          <w:b/>
+          <w:bCs/>
+          <w:i/>
+          <w:iCs/>
+          <w:sz w:val="20"/>
+          <w:szCs w:val="20"/>
+          <w:lang w:val="en-US"/>
+        </w:rPr>
+      </w:pPr>
+      <w:proofErr w:type="spellStart"/>
+      <w:r>
+        <w:rPr>
+          <w:rFonts w:ascii="Arial" w:hAnsi="Arial"/>
+          <w:i/>
+          <w:iCs/>
+          <w:sz w:val="20"/>
+          <w:szCs w:val="20"/>
+          <w:lang w:val="en-US"/>
+        </w:rPr>
+        <w:t>as.host.client</w:t>
+      </w:r>
+      <w:proofErr w:type="spellEnd"/>
+      <w:r>
+        <w:rPr>
+          <w:rFonts w:ascii="Arial" w:hAnsi="Arial"/>
+          <w:i/>
+          <w:iCs/>
+          <w:sz w:val="20"/>
+          <w:szCs w:val="20"/>
+          <w:lang w:val="en-US"/>
+        </w:rPr>
+        <w:t xml:space="preserve"> </w:t>
+      </w:r>
+      <w:r>
+        <w:rPr>
+          <w:rFonts w:ascii="Arial" w:hAnsi="Arial"/>
+          <w:i/>
+          <w:iCs/>
+          <w:sz w:val="20"/>
+          <w:szCs w:val="20"/>
+          <w:lang w:val="en-US"/>
+        </w:rPr>
+        <w:t>=</w:t>
+      </w:r>
+      <w:r>
+        <w:rPr>
+          <w:rFonts w:ascii="Arial" w:hAnsi="Arial"/>
+          <w:i/>
+          <w:iCs/>
+          <w:sz w:val="20"/>
+          <w:szCs w:val="20"/>
+          <w:lang w:val="en-US"/>
+        </w:rPr>
+        <w:t xml:space="preserve"> </w:t>
+      </w:r>
+      <w:r>
+        <w:rPr>
+          <w:rFonts w:ascii="Arial" w:hAnsi="Arial"/>
+          <w:b/>
+          <w:bCs/>
+          <w:i/>
+          <w:iCs/>
+          <w:sz w:val="20"/>
+          <w:szCs w:val="20"/>
+          <w:lang w:val="en-US"/>
+        </w:rPr>
+        <w:t>10.1.7.2</w:t>
+      </w:r>
+    </w:p>
+    <w:p>
+      <w:pPr>
+        <w:pStyle w:val="Prrafodelista"/>
+        <w:numPr>
+          <w:ilvl w:val="0"/>
+          <w:numId w:val="3"/>
+        </w:numPr>
+        <w:outlineLvl w:val="1"/>
+        <w:rPr>
+          <w:rFonts w:ascii="Arial" w:hAnsi="Arial"/>
+          <w:i/>
+          <w:iCs/>
+          <w:sz w:val="20"/>
+          <w:szCs w:val="20"/>
+          <w:lang w:val="en-US"/>
+        </w:rPr>
+      </w:pPr>
+      <w:proofErr w:type="spellStart"/>
+      <w:r>
+        <w:rPr>
+          <w:rFonts w:ascii="Arial" w:hAnsi="Arial"/>
+          <w:i/>
+          <w:iCs/>
+          <w:sz w:val="20"/>
+          <w:szCs w:val="20"/>
+          <w:lang w:val="en-US"/>
+        </w:rPr>
+        <w:t>as.host.server</w:t>
+      </w:r>
+      <w:proofErr w:type="spellEnd"/>
+      <w:r>
+        <w:rPr>
+          <w:rFonts w:ascii="Arial" w:hAnsi="Arial"/>
+          <w:i/>
+          <w:iCs/>
+          <w:sz w:val="20"/>
+          <w:szCs w:val="20"/>
+          <w:lang w:val="en-US"/>
+        </w:rPr>
+        <w:t xml:space="preserve"> </w:t>
+      </w:r>
+      <w:r>
+        <w:rPr>
+          <w:rFonts w:ascii="Arial" w:hAnsi="Arial"/>
+          <w:i/>
+          <w:iCs/>
+          <w:sz w:val="20"/>
+          <w:szCs w:val="20"/>
+          <w:lang w:val="en-US"/>
+        </w:rPr>
+        <w:t>=</w:t>
+      </w:r>
+      <w:r>
+        <w:rPr>
+          <w:rFonts w:ascii="Arial" w:hAnsi="Arial"/>
+          <w:i/>
+          <w:iCs/>
+          <w:sz w:val="20"/>
+          <w:szCs w:val="20"/>
+          <w:lang w:val="en-US"/>
+        </w:rPr>
+        <w:t xml:space="preserve"> </w:t>
+      </w:r>
+      <w:r>
+        <w:rPr>
+          <w:rFonts w:ascii="Arial" w:hAnsi="Arial"/>
+          <w:b/>
+          <w:bCs/>
+          <w:i/>
+          <w:iCs/>
+          <w:sz w:val="20"/>
+          <w:szCs w:val="20"/>
+          <w:lang w:val="en-US"/>
+        </w:rPr>
+        <w:t>10.1.7.1</w:t>
+      </w:r>
+    </w:p>
+    <w:p>
+      <w:pPr>
+        <w:outlineLvl w:val="1"/>
+        <w:rPr>
+          <w:rFonts w:ascii="Arial" w:hAnsi="Arial"/>
+          <w:sz w:val="20"/>
+          <w:szCs w:val="20"/>
+        </w:rPr>
+      </w:pPr>
+    </w:p>
+    <w:p>
+      <w:pPr>
+        <w:outlineLvl w:val="1"/>
+        <w:rPr>
+          <w:rFonts w:ascii="Arial" w:hAnsi="Arial"/>
           <w:sz w:val="20"/>
           <w:szCs w:val="20"/>
         </w:rPr>
@@ -5699,16 +5882,14 @@
         </w:rPr>
         <w:t xml:space="preserve">La </w:t>
       </w:r>
-      <w:proofErr w:type="spellStart"/>
-      <w:r>
-        <w:rPr>
-          <w:rFonts w:ascii="Arial" w:hAnsi="Arial"/>
-          <w:sz w:val="20"/>
-          <w:szCs w:val="20"/>
-        </w:rPr>
-        <w:t>definicion</w:t>
-      </w:r>
-      <w:proofErr w:type="spellEnd"/>
+      <w:r>
+        <w:rPr>
+          <w:rFonts w:ascii="Arial" w:hAnsi="Arial"/>
+          <w:sz w:val="20"/>
+          <w:szCs w:val="20"/>
+        </w:rPr>
+        <w:t>definición</w:t>
+      </w:r>
       <w:r>
         <w:rPr>
           <w:rFonts w:ascii="Arial" w:hAnsi="Arial"/>
@@ -5721,6 +5902,10 @@
       <w:r>
         <w:rPr>
           <w:rFonts w:ascii="Arial" w:hAnsi="Arial"/>
+          <w:b/>
+          <w:bCs/>
+          <w:i/>
+          <w:iCs/>
           <w:sz w:val="20"/>
           <w:szCs w:val="20"/>
         </w:rPr>
@@ -6249,18 +6434,26 @@
         <w:pStyle w:val="Encabezado"/>
       </w:pPr>
       <w:r>
-        <w:t xml:space="preserve">En este ejercicio incluyo en todos los ficheros que accedan al servicio de forma remota las </w:t>
-      </w:r>
-      <w:proofErr w:type="spellStart"/>
-      <w:r>
-        <w:t>librerias</w:t>
-      </w:r>
-      <w:proofErr w:type="spellEnd"/>
+        <w:t xml:space="preserve">En este ejercicio </w:t>
+      </w:r>
+      <w:r>
+        <w:t>incluimos</w:t>
+      </w:r>
+      <w:r>
+        <w:t xml:space="preserve"> en todos los ficheros que accedan al servicio de forma remota las </w:t>
+      </w:r>
+      <w:r>
+        <w:t>librerías</w:t>
+      </w:r>
       <w:r>
         <w:t xml:space="preserve"> para generación de </w:t>
       </w:r>
       <w:proofErr w:type="spellStart"/>
       <w:r>
+        <w:rPr>
+          <w:i/>
+          <w:iCs/>
+        </w:rPr>
         <w:t>stubs</w:t>
       </w:r>
       <w:proofErr w:type="spellEnd"/>
@@ -6915,7 +7108,23 @@
           <w:sz w:val="20"/>
           <w:szCs w:val="20"/>
         </w:rPr>
-        <w:t xml:space="preserve">Por último, modifico la llamada a la función </w:t>
+        <w:t xml:space="preserve">Por último, </w:t>
+      </w:r>
+      <w:r>
+        <w:rPr>
+          <w:rFonts w:ascii="Arial" w:hAnsi="Arial"/>
+          <w:sz w:val="20"/>
+          <w:szCs w:val="20"/>
+        </w:rPr>
+        <w:t>modificamos</w:t>
+      </w:r>
+      <w:r>
+        <w:rPr>
+          <w:rFonts w:ascii="Arial" w:hAnsi="Arial"/>
+          <w:sz w:val="20"/>
+          <w:szCs w:val="20"/>
+        </w:rPr>
+        <w:t xml:space="preserve"> la llamada a la función </w:t>
       </w:r>
       <w:proofErr w:type="spellStart"/>
       <w:r>
@@ -7788,6 +7997,16 @@
         <w:outlineLvl w:val="1"/>
         <w:rPr>
           <w:rFonts w:ascii="Arial" w:hAnsi="Arial"/>
+          <w:sz w:val="20"/>
+          <w:szCs w:val="20"/>
+        </w:rPr>
+      </w:pPr>
+    </w:p>
+    <w:p>
+      <w:pPr>
+        <w:outlineLvl w:val="1"/>
+        <w:rPr>
+          <w:rFonts w:ascii="Arial" w:hAnsi="Arial"/>
           <w:b/>
           <w:bCs/>
           <w:i/>
@@ -7941,6 +8160,7 @@
           <w:szCs w:val="18"/>
           <w:lang w:val="en-US"/>
         </w:rPr>
+        <w:lastRenderedPageBreak/>
         <w:t xml:space="preserve">        &lt;param-value&gt;http://10.1.</w:t>
       </w:r>
       <w:r>
@@ -8094,7 +8314,6 @@
           <w:sz w:val="18"/>
           <w:szCs w:val="18"/>
         </w:rPr>
-        <w:lastRenderedPageBreak/>
         <w:t xml:space="preserve">// Obtener ruta del fichero de </w:t>
       </w:r>
       <w:proofErr w:type="spellStart"/>
@@ -8578,16 +8797,14 @@
         </w:rPr>
         <w:t xml:space="preserve"> en lugar de una Array como se especifica en el enunciado. </w:t>
       </w:r>
-      <w:proofErr w:type="spellStart"/>
-      <w:r>
-        <w:rPr>
-          <w:rFonts w:ascii="Arial" w:hAnsi="Arial"/>
-          <w:sz w:val="20"/>
-          <w:szCs w:val="20"/>
-        </w:rPr>
-        <w:t>Ademas</w:t>
-      </w:r>
-      <w:proofErr w:type="spellEnd"/>
+      <w:r>
+        <w:rPr>
+          <w:rFonts w:ascii="Arial" w:hAnsi="Arial"/>
+          <w:sz w:val="20"/>
+          <w:szCs w:val="20"/>
+        </w:rPr>
+        <w:t>Además</w:t>
+      </w:r>
       <w:r>
         <w:rPr>
           <w:rFonts w:ascii="Arial" w:hAnsi="Arial"/>
@@ -8686,6 +8903,8 @@
       <w:r>
         <w:rPr>
           <w:rFonts w:ascii="Arial" w:hAnsi="Arial"/>
+          <w:i/>
+          <w:iCs/>
           <w:sz w:val="20"/>
           <w:szCs w:val="20"/>
         </w:rPr>
@@ -8698,13 +8917,39 @@
           <w:sz w:val="20"/>
           <w:szCs w:val="20"/>
         </w:rPr>
-        <w:t xml:space="preserve"> se ha ejecutado el siguiente comando:</w:t>
+        <w:t xml:space="preserve"> se </w:t>
+      </w:r>
+      <w:r>
+        <w:rPr>
+          <w:rFonts w:ascii="Arial" w:hAnsi="Arial"/>
+          <w:sz w:val="20"/>
+          <w:szCs w:val="20"/>
+        </w:rPr>
+        <w:t>ejecutamos</w:t>
+      </w:r>
+      <w:r>
+        <w:rPr>
+          <w:rFonts w:ascii="Arial" w:hAnsi="Arial"/>
+          <w:sz w:val="20"/>
+          <w:szCs w:val="20"/>
+        </w:rPr>
+        <w:t xml:space="preserve"> el siguiente comando:</w:t>
       </w:r>
     </w:p>
     <w:p>
       <w:pPr>
         <w:outlineLvl w:val="1"/>
         <w:rPr>
+          <w:rFonts w:ascii="Arial" w:hAnsi="Arial"/>
+          <w:sz w:val="20"/>
+          <w:szCs w:val="20"/>
+        </w:rPr>
+      </w:pPr>
+    </w:p>
+    <w:p>
+      <w:pPr>
+        <w:outlineLvl w:val="1"/>
+        <w:rPr>
           <w:b/>
           <w:bCs/>
           <w:i/>
@@ -8802,16 +9047,14 @@
         </w:rPr>
         <w:t xml:space="preserve">Se han </w:t>
       </w:r>
-      <w:proofErr w:type="spellStart"/>
-      <w:r>
-        <w:rPr>
-          <w:rFonts w:ascii="Arial" w:hAnsi="Arial"/>
-          <w:sz w:val="20"/>
-          <w:szCs w:val="20"/>
-        </w:rPr>
-        <w:t>obetenido</w:t>
-      </w:r>
-      <w:proofErr w:type="spellEnd"/>
+      <w:r>
+        <w:rPr>
+          <w:rFonts w:ascii="Arial" w:hAnsi="Arial"/>
+          <w:sz w:val="20"/>
+          <w:szCs w:val="20"/>
+        </w:rPr>
+        <w:t>obtenido</w:t>
+      </w:r>
       <w:r>
         <w:rPr>
           <w:rFonts w:ascii="Arial" w:hAnsi="Arial"/>
@@ -9560,25 +9803,39 @@
           <w:sz w:val="20"/>
           <w:szCs w:val="20"/>
         </w:rPr>
-        <w:t xml:space="preserve">Tras realizar todo lo anterior, despliego el servicio y realizo un pago para observar que todo esta correctamente programado, probando </w:t>
-      </w:r>
-      <w:proofErr w:type="spellStart"/>
-      <w:r>
-        <w:rPr>
-          <w:rFonts w:ascii="Arial" w:hAnsi="Arial"/>
-          <w:sz w:val="20"/>
-          <w:szCs w:val="20"/>
-        </w:rPr>
-        <w:t>tambien</w:t>
-      </w:r>
-      <w:proofErr w:type="spellEnd"/>
-      <w:r>
-        <w:rPr>
-          <w:rFonts w:ascii="Arial" w:hAnsi="Arial"/>
-          <w:sz w:val="20"/>
-          <w:szCs w:val="20"/>
-        </w:rPr>
-        <w:t xml:space="preserve"> casos de error:</w:t>
+        <w:t xml:space="preserve">Tras realizar todo lo anterior, </w:t>
+      </w:r>
+      <w:r>
+        <w:rPr>
+          <w:rFonts w:ascii="Arial" w:hAnsi="Arial"/>
+          <w:sz w:val="20"/>
+          <w:szCs w:val="20"/>
+        </w:rPr>
+        <w:t>desplegamos</w:t>
+      </w:r>
+      <w:r>
+        <w:rPr>
+          <w:rFonts w:ascii="Arial" w:hAnsi="Arial"/>
+          <w:sz w:val="20"/>
+          <w:szCs w:val="20"/>
+        </w:rPr>
+        <w:t xml:space="preserve"> el servicio y </w:t>
+      </w:r>
+      <w:r>
+        <w:rPr>
+          <w:rFonts w:ascii="Arial" w:hAnsi="Arial"/>
+          <w:sz w:val="20"/>
+          <w:szCs w:val="20"/>
+        </w:rPr>
+        <w:t>realizamos</w:t>
+      </w:r>
+      <w:r>
+        <w:rPr>
+          <w:rFonts w:ascii="Arial" w:hAnsi="Arial"/>
+          <w:sz w:val="20"/>
+          <w:szCs w:val="20"/>
+        </w:rPr>
+        <w:t xml:space="preserve"> un pago para observar que todo esta correctamente programado:</w:t>
       </w:r>
     </w:p>
     <w:p>
@@ -9721,7 +9978,17 @@
           <w:i/>
           <w:iCs/>
         </w:rPr>
-        <w:t xml:space="preserve"> por los que se pasa para realizar un pago desde pago.html, pero en el caso de uso en que se introduce una tarjeta cuya fecha de caducidad ha expirado.</w:t>
+        <w:t xml:space="preserve"> por los que se pasa para realizar un pago desde pago.html, pero en el caso de uso en que </w:t>
+      </w:r>
+      <w:r>
+        <w:rPr>
+          <w:b/>
+          <w:bCs/>
+          <w:i/>
+          <w:iCs/>
+        </w:rPr>
+        <w:lastRenderedPageBreak/>
+        <w:t>se introduce una tarjeta cuya fecha de caducidad ha expirado.</w:t>
       </w:r>
     </w:p>
     <w:p>
@@ -9875,7 +10142,6 @@
           <w:i/>
           <w:iCs/>
         </w:rPr>
-        <w:lastRenderedPageBreak/>
         <w:t xml:space="preserve">Cuestión 2. De los diferentes </w:t>
       </w:r>
       <w:proofErr w:type="spellStart"/>
@@ -9903,12 +10169,25 @@
       <w:pPr>
         <w:pStyle w:val="Encabezado"/>
         <w:rPr>
-          <w:sz w:val="20"/>
-          <w:szCs w:val="20"/>
-        </w:rPr>
-      </w:pPr>
-      <w:r>
-        <w:rPr>
+          <w:b/>
+          <w:bCs/>
+          <w:i/>
+          <w:iCs/>
+        </w:rPr>
+      </w:pPr>
+    </w:p>
+    <w:p>
+      <w:pPr>
+        <w:pStyle w:val="Encabezado"/>
+        <w:rPr>
+          <w:rFonts w:ascii="Arial" w:hAnsi="Arial"/>
+          <w:sz w:val="20"/>
+          <w:szCs w:val="20"/>
+        </w:rPr>
+      </w:pPr>
+      <w:r>
+        <w:rPr>
+          <w:rFonts w:ascii="Arial" w:hAnsi="Arial"/>
           <w:sz w:val="20"/>
           <w:szCs w:val="20"/>
         </w:rPr>
@@ -9917,6 +10196,7 @@
       <w:proofErr w:type="spellStart"/>
       <w:r>
         <w:rPr>
+          <w:rFonts w:ascii="Arial" w:hAnsi="Arial"/>
           <w:sz w:val="20"/>
           <w:szCs w:val="20"/>
         </w:rPr>
@@ -9925,6 +10205,7 @@
       <w:proofErr w:type="spellEnd"/>
       <w:r>
         <w:rPr>
+          <w:rFonts w:ascii="Arial" w:hAnsi="Arial"/>
           <w:sz w:val="20"/>
           <w:szCs w:val="20"/>
         </w:rPr>
@@ -9935,10 +10216,9 @@
       <w:pPr>
         <w:pStyle w:val="Encabezado"/>
         <w:rPr>
-          <w:b/>
-          <w:bCs/>
-          <w:i/>
-          <w:iCs/>
+          <w:rFonts w:ascii="Arial" w:hAnsi="Arial"/>
+          <w:sz w:val="20"/>
+          <w:szCs w:val="20"/>
         </w:rPr>
       </w:pPr>
     </w:p>
@@ -10003,6 +10283,17 @@
           <w:iCs/>
         </w:rPr>
       </w:pPr>
+    </w:p>
+    <w:p>
+      <w:pPr>
+        <w:pStyle w:val="Encabezado"/>
+        <w:rPr>
+          <w:b/>
+          <w:bCs/>
+          <w:i/>
+          <w:iCs/>
+        </w:rPr>
+      </w:pPr>
       <w:r>
         <w:rPr>
           <w:b/>
@@ -10092,6 +10383,16 @@
         </w:rPr>
         <w:t>- Fecha de caducidad</w:t>
       </w:r>
+    </w:p>
+    <w:p>
+      <w:pPr>
+        <w:pStyle w:val="Encabezado"/>
+        <w:rPr>
+          <w:rFonts w:ascii="Arial" w:hAnsi="Arial"/>
+          <w:sz w:val="20"/>
+          <w:szCs w:val="20"/>
+        </w:rPr>
+      </w:pPr>
     </w:p>
     <w:p>
       <w:pPr>
@@ -10296,6 +10597,11 @@
         <w:docPartUnique/>
       </w:docPartObj>
     </w:sdtPr>
+    <w:sdtEndPr>
+      <w:rPr>
+        <w:rStyle w:val="Nmerodepgina"/>
+      </w:rPr>
+    </w:sdtEndPr>
     <w:sdtContent>
       <w:p>
         <w:pPr>
@@ -10361,6 +10667,11 @@
         <w:docPartUnique/>
       </w:docPartObj>
     </w:sdtPr>
+    <w:sdtEndPr>
+      <w:rPr>
+        <w:rStyle w:val="Nmerodepgina"/>
+      </w:rPr>
+    </w:sdtEndPr>
     <w:sdtContent>
       <w:p>
         <w:pPr>
@@ -10442,9 +10753,9 @@
 <file path=word/numbering.xml><?xml version="1.0" encoding="utf-8"?>
 <w:numbering xmlns:wpc="http://schemas.microsoft.com/office/word/2010/wordprocessingCanvas" xmlns:cx="http://schemas.microsoft.com/office/drawing/2014/chartex" xmlns:cx1="http://schemas.microsoft.com/office/drawing/2015/9/8/chartex" xmlns:cx2="http://schemas.microsoft.com/office/drawing/2015/10/21/chartex" xmlns:cx3="http://schemas.microsoft.com/office/drawing/2016/5/9/chartex" xmlns:cx4="http://schemas.microsoft.com/office/drawing/2016/5/10/chartex" xmlns:cx5="http://schemas.microsoft.com/office/drawing/2016/5/11/chartex" xmlns:cx6="http://schemas.microsoft.com/office/drawing/2016/5/12/chartex" xmlns:cx7="http://schemas.microsoft.com/office/drawing/2016/5/13/chartex" xmlns:cx8="http://schemas.microsoft.com/office/drawing/2016/5/14/chartex" xmlns:mc="http://schemas.openxmlformats.org/markup-compatibility/2006" xmlns:aink="http://schemas.microsoft.com/office/drawing/2016/ink" xmlns:am3d="http://schemas.microsoft.com/office/drawing/2017/model3d" xmlns:o="urn:schemas-microsoft-com:office:office" xmlns:r="http://schemas.openxmlformats.org/officeDocument/2006/relationships" xmlns:m="http://schemas.openxmlformats.org/officeDocument/2006/math" xmlns:v="urn:schemas-microsoft-com:vml" xmlns:wp14="http://schemas.microsoft.com/office/word/2010/wordprocessingDrawing" xmlns:wp="http://schemas.openxmlformats.org/drawingml/2006/wordprocessingDrawing" xmlns:w10="urn:schemas-microsoft-com:office:word" xmlns:w="http://schemas.openxmlformats.org/wordprocessingml/2006/main" xmlns:w14="http://schemas.microsoft.com/office/word/2010/wordml" xmlns:w15="http://schemas.microsoft.com/office/word/2012/wordml" xmlns:w16cex="http://schemas.microsoft.com/office/word/2018/wordml/cex" xmlns:w16cid="http://schemas.microsoft.com/office/word/2016/wordml/cid" xmlns:w16="http://schemas.microsoft.com/office/word/2018/wordml" xmlns:w16se="http://schemas.microsoft.com/office/word/2015/wordml/symex" xmlns:wpg="http://schemas.microsoft.com/office/word/2010/wordprocessingGroup" xmlns:wpi="http://schemas.microsoft.com/office/word/2010/wordprocessingInk" xmlns:wne="http://schemas.microsoft.com/office/word/2006/wordml" xmlns:wps="http://schemas.microsoft.com/office/word/2010/wordprocessingShape" mc:Ignorable="w14 w15 w16se w16cid w16 w16cex wp14">
   <w:abstractNum w:abstractNumId="0" w15:restartNumberingAfterBreak="0">
-    <w:nsid w:val="3CE8407C"/>
+    <w:nsid w:val="00FC7521"/>
     <w:multiLevelType w:val="hybridMultilevel"/>
-    <w:tmpl w:val="41FCD1F8"/>
+    <w:tmpl w:val="7458E6FC"/>
     <w:lvl w:ilvl="0" w:tplc="040A0001">
       <w:start w:val="1"/>
       <w:numFmt w:val="bullet"/>
@@ -10555,6 +10866,232 @@
     </w:lvl>
   </w:abstractNum>
   <w:abstractNum w:abstractNumId="1" w15:restartNumberingAfterBreak="0">
+    <w:nsid w:val="34E45BB5"/>
+    <w:multiLevelType w:val="hybridMultilevel"/>
+    <w:tmpl w:val="0C6AAC26"/>
+    <w:lvl w:ilvl="0" w:tplc="040A0001">
+      <w:start w:val="1"/>
+      <w:numFmt w:val="bullet"/>
+      <w:lvlText w:val=""/>
+      <w:lvlJc w:val="left"/>
+      <w:pPr>
+        <w:ind w:left="720" w:hanging="360"/>
+      </w:pPr>
+      <w:rPr>
+        <w:rFonts w:ascii="Symbol" w:hAnsi="Symbol" w:hint="default"/>
+      </w:rPr>
+    </w:lvl>
+    <w:lvl w:ilvl="1" w:tplc="040A0003" w:tentative="1">
+      <w:start w:val="1"/>
+      <w:numFmt w:val="bullet"/>
+      <w:lvlText w:val="o"/>
+      <w:lvlJc w:val="left"/>
+      <w:pPr>
+        <w:ind w:left="1440" w:hanging="360"/>
+      </w:pPr>
+      <w:rPr>
+        <w:rFonts w:ascii="Courier New" w:hAnsi="Courier New" w:cs="Courier New" w:hint="default"/>
+      </w:rPr>
+    </w:lvl>
+    <w:lvl w:ilvl="2" w:tplc="040A0005" w:tentative="1">
+      <w:start w:val="1"/>
+      <w:numFmt w:val="bullet"/>
+      <w:lvlText w:val=""/>
+      <w:lvlJc w:val="left"/>
+      <w:pPr>
+        <w:ind w:left="2160" w:hanging="360"/>
+      </w:pPr>
+      <w:rPr>
+        <w:rFonts w:ascii="Wingdings" w:hAnsi="Wingdings" w:hint="default"/>
+      </w:rPr>
+    </w:lvl>
+    <w:lvl w:ilvl="3" w:tplc="040A0001" w:tentative="1">
+      <w:start w:val="1"/>
+      <w:numFmt w:val="bullet"/>
+      <w:lvlText w:val=""/>
+      <w:lvlJc w:val="left"/>
+      <w:pPr>
+        <w:ind w:left="2880" w:hanging="360"/>
+      </w:pPr>
+      <w:rPr>
+        <w:rFonts w:ascii="Symbol" w:hAnsi="Symbol" w:hint="default"/>
+      </w:rPr>
+    </w:lvl>
+    <w:lvl w:ilvl="4" w:tplc="040A0003" w:tentative="1">
+      <w:start w:val="1"/>
+      <w:numFmt w:val="bullet"/>
+      <w:lvlText w:val="o"/>
+      <w:lvlJc w:val="left"/>
+      <w:pPr>
+        <w:ind w:left="3600" w:hanging="360"/>
+      </w:pPr>
+      <w:rPr>
+        <w:rFonts w:ascii="Courier New" w:hAnsi="Courier New" w:cs="Courier New" w:hint="default"/>
+      </w:rPr>
+    </w:lvl>
+    <w:lvl w:ilvl="5" w:tplc="040A0005" w:tentative="1">
+      <w:start w:val="1"/>
+      <w:numFmt w:val="bullet"/>
+      <w:lvlText w:val=""/>
+      <w:lvlJc w:val="left"/>
+      <w:pPr>
+        <w:ind w:left="4320" w:hanging="360"/>
+      </w:pPr>
+      <w:rPr>
+        <w:rFonts w:ascii="Wingdings" w:hAnsi="Wingdings" w:hint="default"/>
+      </w:rPr>
+    </w:lvl>
+    <w:lvl w:ilvl="6" w:tplc="040A0001" w:tentative="1">
+      <w:start w:val="1"/>
+      <w:numFmt w:val="bullet"/>
+      <w:lvlText w:val=""/>
+      <w:lvlJc w:val="left"/>
+      <w:pPr>
+        <w:ind w:left="5040" w:hanging="360"/>
+      </w:pPr>
+      <w:rPr>
+        <w:rFonts w:ascii="Symbol" w:hAnsi="Symbol" w:hint="default"/>
+      </w:rPr>
+    </w:lvl>
+    <w:lvl w:ilvl="7" w:tplc="040A0003" w:tentative="1">
+      <w:start w:val="1"/>
+      <w:numFmt w:val="bullet"/>
+      <w:lvlText w:val="o"/>
+      <w:lvlJc w:val="left"/>
+      <w:pPr>
+        <w:ind w:left="5760" w:hanging="360"/>
+      </w:pPr>
+      <w:rPr>
+        <w:rFonts w:ascii="Courier New" w:hAnsi="Courier New" w:cs="Courier New" w:hint="default"/>
+      </w:rPr>
+    </w:lvl>
+    <w:lvl w:ilvl="8" w:tplc="040A0005" w:tentative="1">
+      <w:start w:val="1"/>
+      <w:numFmt w:val="bullet"/>
+      <w:lvlText w:val=""/>
+      <w:lvlJc w:val="left"/>
+      <w:pPr>
+        <w:ind w:left="6480" w:hanging="360"/>
+      </w:pPr>
+      <w:rPr>
+        <w:rFonts w:ascii="Wingdings" w:hAnsi="Wingdings" w:hint="default"/>
+      </w:rPr>
+    </w:lvl>
+  </w:abstractNum>
+  <w:abstractNum w:abstractNumId="2" w15:restartNumberingAfterBreak="0">
+    <w:nsid w:val="3CE8407C"/>
+    <w:multiLevelType w:val="hybridMultilevel"/>
+    <w:tmpl w:val="41FCD1F8"/>
+    <w:lvl w:ilvl="0" w:tplc="040A0001">
+      <w:start w:val="1"/>
+      <w:numFmt w:val="bullet"/>
+      <w:lvlText w:val=""/>
+      <w:lvlJc w:val="left"/>
+      <w:pPr>
+        <w:ind w:left="720" w:hanging="360"/>
+      </w:pPr>
+      <w:rPr>
+        <w:rFonts w:ascii="Symbol" w:hAnsi="Symbol" w:hint="default"/>
+      </w:rPr>
+    </w:lvl>
+    <w:lvl w:ilvl="1" w:tplc="040A0003" w:tentative="1">
+      <w:start w:val="1"/>
+      <w:numFmt w:val="bullet"/>
+      <w:lvlText w:val="o"/>
+      <w:lvlJc w:val="left"/>
+      <w:pPr>
+        <w:ind w:left="1440" w:hanging="360"/>
+      </w:pPr>
+      <w:rPr>
+        <w:rFonts w:ascii="Courier New" w:hAnsi="Courier New" w:cs="Courier New" w:hint="default"/>
+      </w:rPr>
+    </w:lvl>
+    <w:lvl w:ilvl="2" w:tplc="040A0005" w:tentative="1">
+      <w:start w:val="1"/>
+      <w:numFmt w:val="bullet"/>
+      <w:lvlText w:val=""/>
+      <w:lvlJc w:val="left"/>
+      <w:pPr>
+        <w:ind w:left="2160" w:hanging="360"/>
+      </w:pPr>
+      <w:rPr>
+        <w:rFonts w:ascii="Wingdings" w:hAnsi="Wingdings" w:hint="default"/>
+      </w:rPr>
+    </w:lvl>
+    <w:lvl w:ilvl="3" w:tplc="040A0001" w:tentative="1">
+      <w:start w:val="1"/>
+      <w:numFmt w:val="bullet"/>
+      <w:lvlText w:val=""/>
+      <w:lvlJc w:val="left"/>
+      <w:pPr>
+        <w:ind w:left="2880" w:hanging="360"/>
+      </w:pPr>
+      <w:rPr>
+        <w:rFonts w:ascii="Symbol" w:hAnsi="Symbol" w:hint="default"/>
+      </w:rPr>
+    </w:lvl>
+    <w:lvl w:ilvl="4" w:tplc="040A0003" w:tentative="1">
+      <w:start w:val="1"/>
+      <w:numFmt w:val="bullet"/>
+      <w:lvlText w:val="o"/>
+      <w:lvlJc w:val="left"/>
+      <w:pPr>
+        <w:ind w:left="3600" w:hanging="360"/>
+      </w:pPr>
+      <w:rPr>
+        <w:rFonts w:ascii="Courier New" w:hAnsi="Courier New" w:cs="Courier New" w:hint="default"/>
+      </w:rPr>
+    </w:lvl>
+    <w:lvl w:ilvl="5" w:tplc="040A0005" w:tentative="1">
+      <w:start w:val="1"/>
+      <w:numFmt w:val="bullet"/>
+      <w:lvlText w:val=""/>
+      <w:lvlJc w:val="left"/>
+      <w:pPr>
+        <w:ind w:left="4320" w:hanging="360"/>
+      </w:pPr>
+      <w:rPr>
+        <w:rFonts w:ascii="Wingdings" w:hAnsi="Wingdings" w:hint="default"/>
+      </w:rPr>
+    </w:lvl>
+    <w:lvl w:ilvl="6" w:tplc="040A0001" w:tentative="1">
+      <w:start w:val="1"/>
+      <w:numFmt w:val="bullet"/>
+      <w:lvlText w:val=""/>
+      <w:lvlJc w:val="left"/>
+      <w:pPr>
+        <w:ind w:left="5040" w:hanging="360"/>
+      </w:pPr>
+      <w:rPr>
+        <w:rFonts w:ascii="Symbol" w:hAnsi="Symbol" w:hint="default"/>
+      </w:rPr>
+    </w:lvl>
+    <w:lvl w:ilvl="7" w:tplc="040A0003" w:tentative="1">
+      <w:start w:val="1"/>
+      <w:numFmt w:val="bullet"/>
+      <w:lvlText w:val="o"/>
+      <w:lvlJc w:val="left"/>
+      <w:pPr>
+        <w:ind w:left="5760" w:hanging="360"/>
+      </w:pPr>
+      <w:rPr>
+        <w:rFonts w:ascii="Courier New" w:hAnsi="Courier New" w:cs="Courier New" w:hint="default"/>
+      </w:rPr>
+    </w:lvl>
+    <w:lvl w:ilvl="8" w:tplc="040A0005" w:tentative="1">
+      <w:start w:val="1"/>
+      <w:numFmt w:val="bullet"/>
+      <w:lvlText w:val=""/>
+      <w:lvlJc w:val="left"/>
+      <w:pPr>
+        <w:ind w:left="6480" w:hanging="360"/>
+      </w:pPr>
+      <w:rPr>
+        <w:rFonts w:ascii="Wingdings" w:hAnsi="Wingdings" w:hint="default"/>
+      </w:rPr>
+    </w:lvl>
+  </w:abstractNum>
+  <w:abstractNum w:abstractNumId="3" w15:restartNumberingAfterBreak="0">
     <w:nsid w:val="701358B8"/>
     <w:multiLevelType w:val="multilevel"/>
     <w:tmpl w:val="A2A06398"/>
@@ -10642,9 +11179,15 @@
     </w:lvl>
   </w:abstractNum>
   <w:num w:numId="1">
+    <w:abstractNumId w:val="3"/>
+  </w:num>
+  <w:num w:numId="2">
+    <w:abstractNumId w:val="2"/>
+  </w:num>
+  <w:num w:numId="3">
     <w:abstractNumId w:val="1"/>
   </w:num>
-  <w:num w:numId="2">
+  <w:num w:numId="4">
     <w:abstractNumId w:val="0"/>
   </w:num>
 </w:numbering>
@@ -11615,6 +12158,17 @@
     <w:unhideWhenUsed/>
     <w:rsid w:val="006D1F88"/>
   </w:style>
+  <w:style w:type="paragraph" w:styleId="Prrafodelista">
+    <w:name w:val="List Paragraph"/>
+    <w:basedOn w:val="Normal"/>
+    <w:uiPriority w:val="34"/>
+    <w:qFormat/>
+    <w:rsid w:val="00B5110E"/>
+    <w:pPr>
+      <w:ind w:left="720"/>
+      <w:contextualSpacing/>
+    </w:pPr>
+  </w:style>
 </w:styles>
 </file>
 

</xml_diff>

<commit_message>
Directorio y entrega final
</commit_message>
<xml_diff>
--- a/practica1a/memoria/MemoriaP1ADeLasHerasValderrabano.docx
+++ b/practica1a/memoria/MemoriaP1ADeLasHerasValderrabano.docx
@@ -444,9 +444,62 @@
               <w:rPr>
                 <w:rFonts w:ascii="Arial" w:eastAsia="Arial" w:hAnsi="Arial" w:cs="Arial"/>
               </w:rPr>
-              <w:t>Valderrábano Zamorano, Santiago Manuel</w:t>
+              <w:t>De las Heras Moreno, Martín</w:t>
             </w:r>
           </w:p>
+        </w:tc>
+      </w:tr>
+      <w:tr>
+        <w:tc>
+          <w:tcPr>
+            <w:tcW w:w="1830" w:type="dxa"/>
+            <w:gridSpan w:val="2"/>
+            <w:tcBorders>
+              <w:left w:val="single" w:sz="2" w:space="0" w:color="000000"/>
+              <w:bottom w:val="single" w:sz="2" w:space="0" w:color="000000"/>
+            </w:tcBorders>
+            <w:tcMar>
+              <w:top w:w="55" w:type="dxa"/>
+              <w:left w:w="55" w:type="dxa"/>
+              <w:bottom w:w="55" w:type="dxa"/>
+              <w:right w:w="55" w:type="dxa"/>
+            </w:tcMar>
+          </w:tcPr>
+          <w:p>
+            <w:pPr>
+              <w:pStyle w:val="TableContents"/>
+              <w:rPr>
+                <w:rFonts w:ascii="Arial" w:eastAsia="Arial" w:hAnsi="Arial" w:cs="Arial"/>
+                <w:b/>
+                <w:bCs/>
+              </w:rPr>
+            </w:pPr>
+            <w:r>
+              <w:rPr>
+                <w:rFonts w:ascii="Arial" w:eastAsia="Arial" w:hAnsi="Arial" w:cs="Arial"/>
+                <w:b/>
+                <w:bCs/>
+              </w:rPr>
+              <w:t>Alumno/a</w:t>
+            </w:r>
+          </w:p>
+        </w:tc>
+        <w:tc>
+          <w:tcPr>
+            <w:tcW w:w="7815" w:type="dxa"/>
+            <w:gridSpan w:val="4"/>
+            <w:tcBorders>
+              <w:left w:val="single" w:sz="2" w:space="0" w:color="000000"/>
+              <w:bottom w:val="single" w:sz="2" w:space="0" w:color="000000"/>
+              <w:right w:val="single" w:sz="2" w:space="0" w:color="000000"/>
+            </w:tcBorders>
+            <w:tcMar>
+              <w:top w:w="55" w:type="dxa"/>
+              <w:left w:w="55" w:type="dxa"/>
+              <w:bottom w:w="55" w:type="dxa"/>
+              <w:right w:w="55" w:type="dxa"/>
+            </w:tcMar>
+          </w:tcPr>
           <w:p>
             <w:pPr>
               <w:pStyle w:val="TableContents"/>
@@ -458,7 +511,7 @@
               <w:rPr>
                 <w:rFonts w:ascii="Arial" w:eastAsia="Arial" w:hAnsi="Arial" w:cs="Arial"/>
               </w:rPr>
-              <w:t>De las Heras Moreno, Martín</w:t>
+              <w:t>Valderrábano Zamorano, Santiago Manuel</w:t>
             </w:r>
           </w:p>
         </w:tc>
@@ -5611,7 +5664,64 @@
           <w:sz w:val="20"/>
           <w:szCs w:val="20"/>
         </w:rPr>
-        <w:t xml:space="preserve"> Esto se hace para tener una mayor modularización.</w:t>
+        <w:t xml:space="preserve"> Esto </w:t>
+      </w:r>
+      <w:r>
+        <w:rPr>
+          <w:rFonts w:ascii="Arial" w:hAnsi="Arial"/>
+          <w:color w:val="000000"/>
+          <w:sz w:val="20"/>
+          <w:szCs w:val="20"/>
+        </w:rPr>
+        <w:t xml:space="preserve">sirve para tanto publicar las funciones de </w:t>
+      </w:r>
+      <w:proofErr w:type="spellStart"/>
+      <w:r>
+        <w:rPr>
+          <w:rFonts w:ascii="Arial" w:hAnsi="Arial"/>
+          <w:color w:val="000000"/>
+          <w:sz w:val="20"/>
+          <w:szCs w:val="20"/>
+        </w:rPr>
+        <w:t>VisaDAO</w:t>
+      </w:r>
+      <w:proofErr w:type="spellEnd"/>
+      <w:r>
+        <w:rPr>
+          <w:rFonts w:ascii="Arial" w:hAnsi="Arial"/>
+          <w:color w:val="000000"/>
+          <w:sz w:val="20"/>
+          <w:szCs w:val="20"/>
+        </w:rPr>
+        <w:t xml:space="preserve"> con servicio web como </w:t>
+      </w:r>
+      <w:r>
+        <w:rPr>
+          <w:rFonts w:ascii="Arial" w:hAnsi="Arial"/>
+          <w:color w:val="000000"/>
+          <w:sz w:val="20"/>
+          <w:szCs w:val="20"/>
+        </w:rPr>
+        <w:t xml:space="preserve">para tener una </w:t>
+      </w:r>
+      <w:r>
+        <w:rPr>
+          <w:rFonts w:ascii="Arial" w:hAnsi="Arial"/>
+          <w:color w:val="000000"/>
+          <w:sz w:val="20"/>
+          <w:szCs w:val="20"/>
+        </w:rPr>
+        <w:lastRenderedPageBreak/>
+        <w:t>mayor modularización</w:t>
+      </w:r>
+      <w:r>
+        <w:rPr>
+          <w:rFonts w:ascii="Arial" w:hAnsi="Arial"/>
+          <w:color w:val="000000"/>
+          <w:sz w:val="20"/>
+          <w:szCs w:val="20"/>
+        </w:rPr>
+        <w:t xml:space="preserve"> que nos permita utilizar el método realiza pago en otra aplicación completamente distinta a la nuestra.</w:t>
       </w:r>
     </w:p>
     <w:p>
@@ -5631,7 +5741,6 @@
           <w:iCs w:val="0"/>
           <w:szCs w:val="24"/>
         </w:rPr>
-        <w:lastRenderedPageBreak/>
         <w:t>Cuestión número 7:</w:t>
       </w:r>
     </w:p>
@@ -6480,62 +6589,62 @@
           <w:szCs w:val="18"/>
         </w:rPr>
       </w:pPr>
-      <w:r>
-        <w:rPr>
-          <w:rFonts w:ascii="Arial" w:hAnsi="Arial"/>
-          <w:b/>
-          <w:bCs/>
-          <w:i/>
-          <w:iCs/>
-          <w:color w:val="666666"/>
-          <w:sz w:val="18"/>
-          <w:szCs w:val="18"/>
-        </w:rPr>
-        <w:t xml:space="preserve">// Incluyo las invocaciones al servicio remoto mediante </w:t>
-      </w:r>
-      <w:proofErr w:type="spellStart"/>
-      <w:r>
-        <w:rPr>
-          <w:rFonts w:ascii="Arial" w:hAnsi="Arial"/>
-          <w:b/>
-          <w:bCs/>
-          <w:i/>
-          <w:iCs/>
-          <w:color w:val="666666"/>
-          <w:sz w:val="18"/>
-          <w:szCs w:val="18"/>
-        </w:rPr>
-        <w:t>stubs</w:t>
-      </w:r>
-      <w:proofErr w:type="spellEnd"/>
-      <w:r>
-        <w:rPr>
-          <w:rFonts w:ascii="Arial" w:hAnsi="Arial"/>
-          <w:b/>
-          <w:bCs/>
-          <w:i/>
-          <w:iCs/>
-          <w:color w:val="666666"/>
-          <w:sz w:val="18"/>
-          <w:szCs w:val="18"/>
-        </w:rPr>
-        <w:t xml:space="preserve"> </w:t>
-      </w:r>
-      <w:proofErr w:type="spellStart"/>
-      <w:r>
-        <w:rPr>
-          <w:rFonts w:ascii="Arial" w:hAnsi="Arial"/>
-          <w:b/>
-          <w:bCs/>
-          <w:i/>
-          <w:iCs/>
-          <w:color w:val="666666"/>
-          <w:sz w:val="18"/>
-          <w:szCs w:val="18"/>
-        </w:rPr>
-        <w:t>estaticos</w:t>
-      </w:r>
-      <w:proofErr w:type="spellEnd"/>
+      <w:proofErr w:type="spellStart"/>
+      <w:r>
+        <w:rPr>
+          <w:rFonts w:ascii="Arial" w:hAnsi="Arial"/>
+          <w:b/>
+          <w:bCs/>
+          <w:i/>
+          <w:iCs/>
+          <w:color w:val="666666"/>
+          <w:sz w:val="18"/>
+          <w:szCs w:val="18"/>
+        </w:rPr>
+        <w:t>import</w:t>
+      </w:r>
+      <w:proofErr w:type="spellEnd"/>
+      <w:r>
+        <w:rPr>
+          <w:rFonts w:ascii="Arial" w:hAnsi="Arial"/>
+          <w:b/>
+          <w:bCs/>
+          <w:i/>
+          <w:iCs/>
+          <w:color w:val="666666"/>
+          <w:sz w:val="18"/>
+          <w:szCs w:val="18"/>
+        </w:rPr>
+        <w:t xml:space="preserve"> ssii2.visa.VisaDAOWSService; // </w:t>
+      </w:r>
+      <w:proofErr w:type="spellStart"/>
+      <w:r>
+        <w:rPr>
+          <w:rFonts w:ascii="Arial" w:hAnsi="Arial"/>
+          <w:b/>
+          <w:bCs/>
+          <w:i/>
+          <w:iCs/>
+          <w:color w:val="666666"/>
+          <w:sz w:val="18"/>
+          <w:szCs w:val="18"/>
+        </w:rPr>
+        <w:t>Stub</w:t>
+      </w:r>
+      <w:proofErr w:type="spellEnd"/>
+      <w:r>
+        <w:rPr>
+          <w:rFonts w:ascii="Arial" w:hAnsi="Arial"/>
+          <w:b/>
+          <w:bCs/>
+          <w:i/>
+          <w:iCs/>
+          <w:color w:val="666666"/>
+          <w:sz w:val="18"/>
+          <w:szCs w:val="18"/>
+        </w:rPr>
+        <w:t xml:space="preserve"> generado automáticamente</w:t>
+      </w:r>
     </w:p>
     <w:p>
       <w:pPr>
@@ -6577,7 +6686,7 @@
           <w:sz w:val="18"/>
           <w:szCs w:val="18"/>
         </w:rPr>
-        <w:t xml:space="preserve"> ssii2.visa.VisaDAOWSService; // </w:t>
+        <w:t xml:space="preserve"> ssii2.visa.VisaDAOWS; // </w:t>
       </w:r>
       <w:proofErr w:type="spellStart"/>
       <w:r>
@@ -6620,63 +6729,52 @@
           <w:color w:val="666666"/>
           <w:sz w:val="18"/>
           <w:szCs w:val="18"/>
-        </w:rPr>
-      </w:pPr>
-      <w:proofErr w:type="spellStart"/>
-      <w:r>
-        <w:rPr>
-          <w:rFonts w:ascii="Arial" w:hAnsi="Arial"/>
-          <w:b/>
-          <w:bCs/>
-          <w:i/>
-          <w:iCs/>
-          <w:color w:val="666666"/>
-          <w:sz w:val="18"/>
-          <w:szCs w:val="18"/>
-        </w:rPr>
-        <w:t>import</w:t>
-      </w:r>
-      <w:proofErr w:type="spellEnd"/>
-      <w:r>
-        <w:rPr>
-          <w:rFonts w:ascii="Arial" w:hAnsi="Arial"/>
-          <w:b/>
-          <w:bCs/>
-          <w:i/>
-          <w:iCs/>
-          <w:color w:val="666666"/>
-          <w:sz w:val="18"/>
-          <w:szCs w:val="18"/>
-        </w:rPr>
-        <w:t xml:space="preserve"> ssii2.visa.VisaDAOWS; // </w:t>
-      </w:r>
-      <w:proofErr w:type="spellStart"/>
-      <w:r>
-        <w:rPr>
-          <w:rFonts w:ascii="Arial" w:hAnsi="Arial"/>
-          <w:b/>
-          <w:bCs/>
-          <w:i/>
-          <w:iCs/>
-          <w:color w:val="666666"/>
-          <w:sz w:val="18"/>
-          <w:szCs w:val="18"/>
-        </w:rPr>
-        <w:t>Stub</w:t>
-      </w:r>
-      <w:proofErr w:type="spellEnd"/>
-      <w:r>
-        <w:rPr>
-          <w:rFonts w:ascii="Arial" w:hAnsi="Arial"/>
-          <w:b/>
-          <w:bCs/>
-          <w:i/>
-          <w:iCs/>
-          <w:color w:val="666666"/>
-          <w:sz w:val="18"/>
-          <w:szCs w:val="18"/>
-        </w:rPr>
-        <w:t xml:space="preserve"> generado automáticamente</w:t>
+          <w:lang w:val="en-US"/>
+        </w:rPr>
+      </w:pPr>
+      <w:r>
+        <w:rPr>
+          <w:rFonts w:ascii="Arial" w:hAnsi="Arial"/>
+          <w:b/>
+          <w:bCs/>
+          <w:i/>
+          <w:iCs/>
+          <w:color w:val="666666"/>
+          <w:sz w:val="18"/>
+          <w:szCs w:val="18"/>
+          <w:lang w:val="en-US"/>
+        </w:rPr>
+        <w:t xml:space="preserve">import </w:t>
+      </w:r>
+      <w:proofErr w:type="spellStart"/>
+      <w:r>
+        <w:rPr>
+          <w:rFonts w:ascii="Arial" w:hAnsi="Arial"/>
+          <w:b/>
+          <w:bCs/>
+          <w:i/>
+          <w:iCs/>
+          <w:color w:val="666666"/>
+          <w:sz w:val="18"/>
+          <w:szCs w:val="18"/>
+          <w:lang w:val="en-US"/>
+        </w:rPr>
+        <w:t>javax.xml.ws.WebServiceRef</w:t>
+      </w:r>
+      <w:proofErr w:type="spellEnd"/>
+      <w:r>
+        <w:rPr>
+          <w:rFonts w:ascii="Arial" w:hAnsi="Arial"/>
+          <w:b/>
+          <w:bCs/>
+          <w:i/>
+          <w:iCs/>
+          <w:color w:val="666666"/>
+          <w:sz w:val="18"/>
+          <w:szCs w:val="18"/>
+          <w:lang w:val="en-US"/>
+        </w:rPr>
+        <w:t>;</w:t>
       </w:r>
     </w:p>
     <w:p>
@@ -6684,60 +6782,11 @@
         <w:pStyle w:val="Standard"/>
         <w:rPr>
           <w:rFonts w:ascii="Arial" w:hAnsi="Arial"/>
-          <w:b/>
-          <w:bCs/>
-          <w:i/>
-          <w:iCs/>
-          <w:color w:val="666666"/>
-          <w:sz w:val="18"/>
-          <w:szCs w:val="18"/>
-          <w:lang w:val="en-US"/>
-        </w:rPr>
-      </w:pPr>
-      <w:r>
-        <w:rPr>
-          <w:rFonts w:ascii="Arial" w:hAnsi="Arial"/>
-          <w:b/>
-          <w:bCs/>
-          <w:i/>
-          <w:iCs/>
-          <w:color w:val="666666"/>
-          <w:sz w:val="18"/>
-          <w:szCs w:val="18"/>
-          <w:lang w:val="en-US"/>
-        </w:rPr>
-        <w:t xml:space="preserve">import </w:t>
-      </w:r>
-      <w:proofErr w:type="spellStart"/>
-      <w:r>
-        <w:rPr>
-          <w:rFonts w:ascii="Arial" w:hAnsi="Arial"/>
-          <w:b/>
-          <w:bCs/>
-          <w:i/>
-          <w:iCs/>
-          <w:color w:val="666666"/>
-          <w:sz w:val="18"/>
-          <w:szCs w:val="18"/>
-          <w:lang w:val="en-US"/>
-        </w:rPr>
-        <w:t>javax.xml.ws.WebServiceRef</w:t>
-      </w:r>
-      <w:proofErr w:type="spellEnd"/>
-      <w:r>
-        <w:rPr>
-          <w:rFonts w:ascii="Arial" w:hAnsi="Arial"/>
-          <w:b/>
-          <w:bCs/>
-          <w:i/>
-          <w:iCs/>
-          <w:color w:val="666666"/>
-          <w:sz w:val="18"/>
-          <w:szCs w:val="18"/>
-          <w:lang w:val="en-US"/>
-        </w:rPr>
-        <w:t>;</w:t>
-      </w:r>
+          <w:sz w:val="20"/>
+          <w:szCs w:val="20"/>
+          <w:lang w:val="en-US"/>
+        </w:rPr>
+      </w:pPr>
     </w:p>
     <w:p>
       <w:pPr>
@@ -6746,26 +6795,31 @@
           <w:rFonts w:ascii="Arial" w:hAnsi="Arial"/>
           <w:sz w:val="20"/>
           <w:szCs w:val="20"/>
-          <w:lang w:val="en-US"/>
-        </w:rPr>
-      </w:pPr>
-    </w:p>
-    <w:p>
-      <w:pPr>
-        <w:pStyle w:val="Standard"/>
-        <w:rPr>
-          <w:rFonts w:ascii="Arial" w:hAnsi="Arial"/>
-          <w:sz w:val="20"/>
-          <w:szCs w:val="20"/>
-        </w:rPr>
-      </w:pPr>
-      <w:r>
-        <w:rPr>
-          <w:rFonts w:ascii="Arial" w:hAnsi="Arial"/>
-          <w:sz w:val="20"/>
-          <w:szCs w:val="20"/>
-        </w:rPr>
-        <w:t xml:space="preserve">Además, cambio la declaración del </w:t>
+        </w:rPr>
+      </w:pPr>
+      <w:r>
+        <w:rPr>
+          <w:rFonts w:ascii="Arial" w:hAnsi="Arial"/>
+          <w:sz w:val="20"/>
+          <w:szCs w:val="20"/>
+        </w:rPr>
+        <w:t xml:space="preserve">Además, </w:t>
+      </w:r>
+      <w:r>
+        <w:rPr>
+          <w:rFonts w:ascii="Arial" w:hAnsi="Arial"/>
+          <w:sz w:val="20"/>
+          <w:szCs w:val="20"/>
+        </w:rPr>
+        <w:t>cambiamos</w:t>
+      </w:r>
+      <w:r>
+        <w:rPr>
+          <w:rFonts w:ascii="Arial" w:hAnsi="Arial"/>
+          <w:sz w:val="20"/>
+          <w:szCs w:val="20"/>
+        </w:rPr>
+        <w:t xml:space="preserve"> la declaración del </w:t>
       </w:r>
       <w:proofErr w:type="spellStart"/>
       <w:r>
@@ -7931,6 +7985,36 @@
         </w:rPr>
         <w:t xml:space="preserve">        return;</w:t>
       </w:r>
+    </w:p>
+    <w:p>
+      <w:pPr>
+        <w:pStyle w:val="Standard"/>
+        <w:rPr>
+          <w:rFonts w:ascii="Arial" w:hAnsi="Arial"/>
+          <w:sz w:val="20"/>
+          <w:szCs w:val="20"/>
+        </w:rPr>
+      </w:pPr>
+    </w:p>
+    <w:p>
+      <w:pPr>
+        <w:pStyle w:val="Standard"/>
+        <w:rPr>
+          <w:rFonts w:ascii="Arial" w:hAnsi="Arial"/>
+          <w:sz w:val="20"/>
+          <w:szCs w:val="20"/>
+        </w:rPr>
+      </w:pPr>
+    </w:p>
+    <w:p>
+      <w:pPr>
+        <w:pStyle w:val="Standard"/>
+        <w:rPr>
+          <w:rFonts w:ascii="Arial" w:hAnsi="Arial"/>
+          <w:sz w:val="20"/>
+          <w:szCs w:val="20"/>
+        </w:rPr>
+      </w:pPr>
     </w:p>
     <w:p>
       <w:pPr>
@@ -7971,6 +8055,7 @@
           <w:sz w:val="24"/>
           <w:szCs w:val="24"/>
         </w:rPr>
+        <w:lastRenderedPageBreak/>
         <w:t>Cuestión número 9:</w:t>
       </w:r>
     </w:p>
@@ -8160,7 +8245,6 @@
           <w:szCs w:val="18"/>
           <w:lang w:val="en-US"/>
         </w:rPr>
-        <w:lastRenderedPageBreak/>
         <w:t xml:space="preserve">        &lt;param-value&gt;http://10.1.</w:t>
       </w:r>
       <w:r>
@@ -8725,41 +8809,99 @@
           <w:szCs w:val="20"/>
         </w:rPr>
       </w:pPr>
-      <w:r>
-        <w:rPr>
-          <w:rFonts w:ascii="Arial" w:hAnsi="Arial"/>
-          <w:sz w:val="20"/>
-          <w:szCs w:val="20"/>
-        </w:rPr>
-        <w:t>Para este ejercicio, realizo las mismas modificaciones que en el ejercicio 8 en los ficheros DelPagos.java y GetPagos.java</w:t>
-      </w:r>
-    </w:p>
-    <w:p>
-      <w:pPr>
-        <w:pStyle w:val="Encabezado"/>
-        <w:rPr>
-          <w:rFonts w:ascii="Arial" w:hAnsi="Arial"/>
-          <w:sz w:val="20"/>
-          <w:szCs w:val="20"/>
-        </w:rPr>
-      </w:pPr>
-    </w:p>
-    <w:p>
-      <w:pPr>
-        <w:pStyle w:val="Encabezado"/>
-        <w:rPr>
-          <w:rFonts w:ascii="Arial" w:hAnsi="Arial"/>
-          <w:sz w:val="20"/>
-          <w:szCs w:val="20"/>
-        </w:rPr>
-      </w:pPr>
-      <w:r>
-        <w:rPr>
-          <w:rFonts w:ascii="Arial" w:hAnsi="Arial"/>
-          <w:sz w:val="20"/>
-          <w:szCs w:val="20"/>
-        </w:rPr>
-        <w:t xml:space="preserve">Por otro lado, modifico la función </w:t>
+    </w:p>
+    <w:p>
+      <w:pPr>
+        <w:pStyle w:val="Encabezado"/>
+        <w:rPr>
+          <w:rFonts w:ascii="Arial" w:hAnsi="Arial"/>
+          <w:sz w:val="20"/>
+          <w:szCs w:val="20"/>
+        </w:rPr>
+      </w:pPr>
+      <w:r>
+        <w:rPr>
+          <w:rFonts w:ascii="Arial" w:hAnsi="Arial"/>
+          <w:sz w:val="20"/>
+          <w:szCs w:val="20"/>
+        </w:rPr>
+        <w:t xml:space="preserve">Para este ejercicio, </w:t>
+      </w:r>
+      <w:r>
+        <w:rPr>
+          <w:rFonts w:ascii="Arial" w:hAnsi="Arial"/>
+          <w:sz w:val="20"/>
+          <w:szCs w:val="20"/>
+        </w:rPr>
+        <w:t>realizamos</w:t>
+      </w:r>
+      <w:r>
+        <w:rPr>
+          <w:rFonts w:ascii="Arial" w:hAnsi="Arial"/>
+          <w:sz w:val="20"/>
+          <w:szCs w:val="20"/>
+        </w:rPr>
+        <w:t xml:space="preserve"> las mismas modificaciones que en el ejercicio 8</w:t>
+      </w:r>
+      <w:r>
+        <w:rPr>
+          <w:rFonts w:ascii="Arial" w:hAnsi="Arial"/>
+          <w:sz w:val="20"/>
+          <w:szCs w:val="20"/>
+        </w:rPr>
+        <w:t xml:space="preserve"> y 9</w:t>
+      </w:r>
+      <w:r>
+        <w:rPr>
+          <w:rFonts w:ascii="Arial" w:hAnsi="Arial"/>
+          <w:sz w:val="20"/>
+          <w:szCs w:val="20"/>
+        </w:rPr>
+        <w:t xml:space="preserve"> en los ficheros DelPagos.java y GetPagos.java</w:t>
+      </w:r>
+    </w:p>
+    <w:p>
+      <w:pPr>
+        <w:pStyle w:val="Encabezado"/>
+        <w:rPr>
+          <w:rFonts w:ascii="Arial" w:hAnsi="Arial"/>
+          <w:sz w:val="20"/>
+          <w:szCs w:val="20"/>
+        </w:rPr>
+      </w:pPr>
+    </w:p>
+    <w:p>
+      <w:pPr>
+        <w:pStyle w:val="Encabezado"/>
+        <w:rPr>
+          <w:rFonts w:ascii="Arial" w:hAnsi="Arial"/>
+          <w:sz w:val="20"/>
+          <w:szCs w:val="20"/>
+        </w:rPr>
+      </w:pPr>
+      <w:r>
+        <w:rPr>
+          <w:rFonts w:ascii="Arial" w:hAnsi="Arial"/>
+          <w:sz w:val="20"/>
+          <w:szCs w:val="20"/>
+        </w:rPr>
+        <w:t>Por otro lado, modific</w:t>
+      </w:r>
+      <w:r>
+        <w:rPr>
+          <w:rFonts w:ascii="Arial" w:hAnsi="Arial"/>
+          <w:sz w:val="20"/>
+          <w:szCs w:val="20"/>
+        </w:rPr>
+        <w:t>amos</w:t>
+      </w:r>
+      <w:r>
+        <w:rPr>
+          <w:rFonts w:ascii="Arial" w:hAnsi="Arial"/>
+          <w:sz w:val="20"/>
+          <w:szCs w:val="20"/>
+        </w:rPr>
+        <w:t xml:space="preserve"> la función </w:t>
       </w:r>
       <w:proofErr w:type="spellStart"/>
       <w:r>
@@ -8797,13 +8939,33 @@
         </w:rPr>
         <w:t xml:space="preserve"> en lugar de una Array como se especifica en el enunciado. </w:t>
       </w:r>
-      <w:r>
-        <w:rPr>
-          <w:rFonts w:ascii="Arial" w:hAnsi="Arial"/>
-          <w:sz w:val="20"/>
-          <w:szCs w:val="20"/>
-        </w:rPr>
-        <w:t>Además</w:t>
+    </w:p>
+    <w:p>
+      <w:pPr>
+        <w:pStyle w:val="Encabezado"/>
+        <w:rPr>
+          <w:rFonts w:ascii="Arial" w:hAnsi="Arial"/>
+          <w:sz w:val="20"/>
+          <w:szCs w:val="20"/>
+        </w:rPr>
+      </w:pPr>
+    </w:p>
+    <w:p>
+      <w:pPr>
+        <w:pStyle w:val="Encabezado"/>
+        <w:rPr>
+          <w:rFonts w:ascii="Arial" w:hAnsi="Arial"/>
+          <w:sz w:val="20"/>
+          <w:szCs w:val="20"/>
+        </w:rPr>
+      </w:pPr>
+      <w:r>
+        <w:rPr>
+          <w:rFonts w:ascii="Arial" w:hAnsi="Arial"/>
+          <w:sz w:val="20"/>
+          <w:szCs w:val="20"/>
+        </w:rPr>
+        <w:t>Por último,</w:t>
       </w:r>
       <w:r>
         <w:rPr>
@@ -8831,6 +8993,14 @@
         </w:rPr>
         <w:t>.</w:t>
       </w:r>
+    </w:p>
+    <w:p>
+      <w:pPr>
+        <w:outlineLvl w:val="1"/>
+        <w:rPr>
+          <w:rFonts w:ascii="Arial" w:hAnsi="Arial"/>
+        </w:rPr>
+      </w:pPr>
     </w:p>
     <w:p>
       <w:pPr>
@@ -8843,26 +9013,7 @@
           <w:szCs w:val="24"/>
         </w:rPr>
       </w:pPr>
-    </w:p>
-    <w:p>
-      <w:pPr>
-        <w:outlineLvl w:val="1"/>
-        <w:rPr>
-          <w:rFonts w:ascii="Arial" w:hAnsi="Arial"/>
-        </w:rPr>
-      </w:pPr>
-    </w:p>
-    <w:p>
-      <w:pPr>
-        <w:outlineLvl w:val="1"/>
-        <w:rPr>
-          <w:rFonts w:ascii="Arial" w:hAnsi="Arial"/>
-        </w:rPr>
-      </w:pPr>
-    </w:p>
-    <w:p>
-      <w:pPr>
-        <w:pStyle w:val="Ttulo2"/>
+      <w:r>
         <w:rPr>
           <w:rFonts w:ascii="Arial" w:hAnsi="Arial"/>
           <w:bCs w:val="0"/>
@@ -8870,8 +9021,311 @@
           <w:sz w:val="24"/>
           <w:szCs w:val="24"/>
         </w:rPr>
-      </w:pPr>
-      <w:r>
+        <w:t>Cuestión número 11:</w:t>
+      </w:r>
+    </w:p>
+    <w:p>
+      <w:pPr>
+        <w:outlineLvl w:val="1"/>
+        <w:rPr>
+          <w:rFonts w:ascii="Arial" w:hAnsi="Arial"/>
+          <w:sz w:val="20"/>
+          <w:szCs w:val="20"/>
+        </w:rPr>
+      </w:pPr>
+      <w:r>
+        <w:rPr>
+          <w:rFonts w:ascii="Arial" w:hAnsi="Arial"/>
+          <w:sz w:val="20"/>
+          <w:szCs w:val="20"/>
+        </w:rPr>
+        <w:t xml:space="preserve">Para generar los </w:t>
+      </w:r>
+      <w:proofErr w:type="spellStart"/>
+      <w:r>
+        <w:rPr>
+          <w:rFonts w:ascii="Arial" w:hAnsi="Arial"/>
+          <w:i/>
+          <w:iCs/>
+          <w:sz w:val="20"/>
+          <w:szCs w:val="20"/>
+        </w:rPr>
+        <w:t>stubs</w:t>
+      </w:r>
+      <w:proofErr w:type="spellEnd"/>
+      <w:r>
+        <w:rPr>
+          <w:rFonts w:ascii="Arial" w:hAnsi="Arial"/>
+          <w:sz w:val="20"/>
+          <w:szCs w:val="20"/>
+        </w:rPr>
+        <w:t xml:space="preserve"> se </w:t>
+      </w:r>
+      <w:r>
+        <w:rPr>
+          <w:rFonts w:ascii="Arial" w:hAnsi="Arial"/>
+          <w:sz w:val="20"/>
+          <w:szCs w:val="20"/>
+        </w:rPr>
+        <w:t>ejecutamos</w:t>
+      </w:r>
+      <w:r>
+        <w:rPr>
+          <w:rFonts w:ascii="Arial" w:hAnsi="Arial"/>
+          <w:sz w:val="20"/>
+          <w:szCs w:val="20"/>
+        </w:rPr>
+        <w:t xml:space="preserve"> el siguiente comando:</w:t>
+      </w:r>
+    </w:p>
+    <w:p>
+      <w:pPr>
+        <w:outlineLvl w:val="1"/>
+        <w:rPr>
+          <w:rFonts w:ascii="Arial" w:hAnsi="Arial"/>
+          <w:sz w:val="20"/>
+          <w:szCs w:val="20"/>
+        </w:rPr>
+      </w:pPr>
+    </w:p>
+    <w:p>
+      <w:pPr>
+        <w:outlineLvl w:val="1"/>
+        <w:rPr>
+          <w:b/>
+          <w:bCs/>
+          <w:i/>
+          <w:iCs/>
+          <w:color w:val="666666"/>
+          <w:sz w:val="18"/>
+          <w:szCs w:val="18"/>
+          <w:lang w:val="en-US"/>
+        </w:rPr>
+      </w:pPr>
+      <w:proofErr w:type="spellStart"/>
+      <w:r>
+        <w:rPr>
+          <w:rFonts w:ascii="Arial" w:hAnsi="Arial"/>
+          <w:b/>
+          <w:bCs/>
+          <w:i/>
+          <w:iCs/>
+          <w:color w:val="666666"/>
+          <w:sz w:val="18"/>
+          <w:szCs w:val="18"/>
+          <w:lang w:val="en-US"/>
+        </w:rPr>
+        <w:t>wsimport</w:t>
+      </w:r>
+      <w:proofErr w:type="spellEnd"/>
+      <w:r>
+        <w:rPr>
+          <w:rFonts w:ascii="Arial" w:hAnsi="Arial"/>
+          <w:b/>
+          <w:bCs/>
+          <w:i/>
+          <w:iCs/>
+          <w:color w:val="666666"/>
+          <w:sz w:val="18"/>
+          <w:szCs w:val="18"/>
+          <w:lang w:val="en-US"/>
+        </w:rPr>
+        <w:t xml:space="preserve"> </w:t>
+      </w:r>
+      <w:r>
+        <w:rPr>
+          <w:rFonts w:ascii="Arial" w:hAnsi="Arial"/>
+          <w:b/>
+          <w:bCs/>
+          <w:i/>
+          <w:iCs/>
+          <w:color w:val="666666"/>
+          <w:sz w:val="18"/>
+          <w:szCs w:val="18"/>
+          <w:lang w:val="en-US"/>
+        </w:rPr>
+        <w:t xml:space="preserve">-d </w:t>
+      </w:r>
+      <w:r>
+        <w:rPr>
+          <w:rFonts w:ascii="Arial" w:hAnsi="Arial"/>
+          <w:b/>
+          <w:bCs/>
+          <w:i/>
+          <w:iCs/>
+          <w:color w:val="666666"/>
+          <w:sz w:val="18"/>
+          <w:szCs w:val="18"/>
+          <w:lang w:val="en-US"/>
+        </w:rPr>
+        <w:t>build/client/WEB-INF/classes -p ssii2.visa http://10.1.</w:t>
+      </w:r>
+      <w:r>
+        <w:rPr>
+          <w:rFonts w:ascii="Arial" w:hAnsi="Arial"/>
+          <w:b/>
+          <w:bCs/>
+          <w:i/>
+          <w:iCs/>
+          <w:color w:val="666666"/>
+          <w:sz w:val="18"/>
+          <w:szCs w:val="18"/>
+          <w:lang w:val="en-US"/>
+        </w:rPr>
+        <w:t>7</w:t>
+      </w:r>
+      <w:r>
+        <w:rPr>
+          <w:rFonts w:ascii="Arial" w:hAnsi="Arial"/>
+          <w:b/>
+          <w:bCs/>
+          <w:i/>
+          <w:iCs/>
+          <w:color w:val="666666"/>
+          <w:sz w:val="18"/>
+          <w:szCs w:val="18"/>
+          <w:lang w:val="en-US"/>
+        </w:rPr>
+        <w:t>.1:8080/P1-ws-ws/VisaDAOWSService?wsdl</w:t>
+      </w:r>
+    </w:p>
+    <w:p>
+      <w:pPr>
+        <w:outlineLvl w:val="1"/>
+        <w:rPr>
+          <w:rFonts w:ascii="Arial" w:hAnsi="Arial"/>
+          <w:sz w:val="20"/>
+          <w:szCs w:val="20"/>
+          <w:lang w:val="en-US"/>
+        </w:rPr>
+      </w:pPr>
+    </w:p>
+    <w:p>
+      <w:pPr>
+        <w:outlineLvl w:val="1"/>
+        <w:rPr>
+          <w:rFonts w:ascii="Arial" w:hAnsi="Arial"/>
+          <w:sz w:val="20"/>
+          <w:szCs w:val="20"/>
+        </w:rPr>
+      </w:pPr>
+      <w:r>
+        <w:rPr>
+          <w:rFonts w:ascii="Arial" w:hAnsi="Arial"/>
+          <w:sz w:val="20"/>
+          <w:szCs w:val="20"/>
+        </w:rPr>
+        <w:t xml:space="preserve">Se han </w:t>
+      </w:r>
+      <w:r>
+        <w:rPr>
+          <w:rFonts w:ascii="Arial" w:hAnsi="Arial"/>
+          <w:sz w:val="20"/>
+          <w:szCs w:val="20"/>
+        </w:rPr>
+        <w:t>obtenido</w:t>
+      </w:r>
+      <w:r>
+        <w:rPr>
+          <w:rFonts w:ascii="Arial" w:hAnsi="Arial"/>
+          <w:sz w:val="20"/>
+          <w:szCs w:val="20"/>
+        </w:rPr>
+        <w:t xml:space="preserve"> las siguientes clases:</w:t>
+      </w:r>
+    </w:p>
+    <w:p>
+      <w:pPr>
+        <w:outlineLvl w:val="1"/>
+        <w:rPr>
+          <w:rFonts w:ascii="Arial" w:hAnsi="Arial"/>
+          <w:sz w:val="20"/>
+          <w:szCs w:val="20"/>
+        </w:rPr>
+      </w:pPr>
+    </w:p>
+    <w:p>
+      <w:pPr>
+        <w:outlineLvl w:val="1"/>
+        <w:rPr>
+          <w:rFonts w:ascii="Arial" w:hAnsi="Arial"/>
+          <w:sz w:val="20"/>
+          <w:szCs w:val="20"/>
+        </w:rPr>
+      </w:pPr>
+    </w:p>
+    <w:p>
+      <w:pPr>
+        <w:outlineLvl w:val="1"/>
+        <w:rPr>
+          <w:rFonts w:ascii="Arial" w:hAnsi="Arial"/>
+          <w:sz w:val="20"/>
+          <w:szCs w:val="20"/>
+        </w:rPr>
+      </w:pPr>
+      <w:r>
+        <w:rPr>
+          <w:rFonts w:ascii="Arial" w:hAnsi="Arial"/>
+          <w:noProof/>
+          <w:sz w:val="20"/>
+          <w:szCs w:val="20"/>
+        </w:rPr>
+        <w:drawing>
+          <wp:inline distT="0" distB="0" distL="0" distR="0" wp14:anchorId="4B9AD37B" wp14:editId="5CFDC351">
+            <wp:extent cx="6120765" cy="3136265"/>
+            <wp:effectExtent l="0" t="0" r="635" b="635"/>
+            <wp:docPr id="2" name="Imagen 2" descr="Pantalla de computadora con letras&#10;&#10;Descripción generada automáticamente con confianza media"/>
+            <wp:cNvGraphicFramePr>
+              <a:graphicFrameLocks xmlns:a="http://schemas.openxmlformats.org/drawingml/2006/main" noChangeAspect="1"/>
+            </wp:cNvGraphicFramePr>
+            <a:graphic xmlns:a="http://schemas.openxmlformats.org/drawingml/2006/main">
+              <a:graphicData uri="http://schemas.openxmlformats.org/drawingml/2006/picture">
+                <pic:pic xmlns:pic="http://schemas.openxmlformats.org/drawingml/2006/picture">
+                  <pic:nvPicPr>
+                    <pic:cNvPr id="2" name="Imagen 2" descr="Pantalla de computadora con letras&#10;&#10;Descripción generada automáticamente con confianza media"/>
+                    <pic:cNvPicPr/>
+                  </pic:nvPicPr>
+                  <pic:blipFill>
+                    <a:blip r:embed="rId34" cstate="print">
+                      <a:extLst>
+                        <a:ext uri="{28A0092B-C50C-407E-A947-70E740481C1C}">
+                          <a14:useLocalDpi xmlns:a14="http://schemas.microsoft.com/office/drawing/2010/main" val="0"/>
+                        </a:ext>
+                      </a:extLst>
+                    </a:blip>
+                    <a:stretch>
+                      <a:fillRect/>
+                    </a:stretch>
+                  </pic:blipFill>
+                  <pic:spPr>
+                    <a:xfrm>
+                      <a:off x="0" y="0"/>
+                      <a:ext cx="6120765" cy="3136265"/>
+                    </a:xfrm>
+                    <a:prstGeom prst="rect">
+                      <a:avLst/>
+                    </a:prstGeom>
+                  </pic:spPr>
+                </pic:pic>
+              </a:graphicData>
+            </a:graphic>
+          </wp:inline>
+        </w:drawing>
+      </w:r>
+    </w:p>
+    <w:p>
+      <w:pPr>
+        <w:outlineLvl w:val="1"/>
+        <w:rPr>
+          <w:rFonts w:ascii="Arial" w:hAnsi="Arial"/>
+          <w:sz w:val="20"/>
+          <w:szCs w:val="20"/>
+        </w:rPr>
+      </w:pPr>
+    </w:p>
+    <w:p>
+      <w:pPr>
+        <w:pStyle w:val="Ttulo2"/>
         <w:rPr>
           <w:rFonts w:ascii="Arial" w:hAnsi="Arial"/>
           <w:bCs w:val="0"/>
@@ -8879,204 +9333,8 @@
           <w:sz w:val="24"/>
           <w:szCs w:val="24"/>
         </w:rPr>
-        <w:t>Cuestión número 11:</w:t>
-      </w:r>
-    </w:p>
-    <w:p>
-      <w:pPr>
-        <w:outlineLvl w:val="1"/>
-        <w:rPr>
-          <w:rFonts w:ascii="Arial" w:hAnsi="Arial"/>
-          <w:sz w:val="20"/>
-          <w:szCs w:val="20"/>
-        </w:rPr>
-      </w:pPr>
-      <w:r>
-        <w:rPr>
-          <w:rFonts w:ascii="Arial" w:hAnsi="Arial"/>
-          <w:sz w:val="20"/>
-          <w:szCs w:val="20"/>
-        </w:rPr>
-        <w:t xml:space="preserve">Para generar los </w:t>
-      </w:r>
-      <w:proofErr w:type="spellStart"/>
-      <w:r>
-        <w:rPr>
-          <w:rFonts w:ascii="Arial" w:hAnsi="Arial"/>
-          <w:i/>
-          <w:iCs/>
-          <w:sz w:val="20"/>
-          <w:szCs w:val="20"/>
-        </w:rPr>
-        <w:t>stubs</w:t>
-      </w:r>
-      <w:proofErr w:type="spellEnd"/>
-      <w:r>
-        <w:rPr>
-          <w:rFonts w:ascii="Arial" w:hAnsi="Arial"/>
-          <w:sz w:val="20"/>
-          <w:szCs w:val="20"/>
-        </w:rPr>
-        <w:t xml:space="preserve"> se </w:t>
-      </w:r>
-      <w:r>
-        <w:rPr>
-          <w:rFonts w:ascii="Arial" w:hAnsi="Arial"/>
-          <w:sz w:val="20"/>
-          <w:szCs w:val="20"/>
-        </w:rPr>
-        <w:t>ejecutamos</w:t>
-      </w:r>
-      <w:r>
-        <w:rPr>
-          <w:rFonts w:ascii="Arial" w:hAnsi="Arial"/>
-          <w:sz w:val="20"/>
-          <w:szCs w:val="20"/>
-        </w:rPr>
-        <w:t xml:space="preserve"> el siguiente comando:</w:t>
-      </w:r>
-    </w:p>
-    <w:p>
-      <w:pPr>
-        <w:outlineLvl w:val="1"/>
-        <w:rPr>
-          <w:rFonts w:ascii="Arial" w:hAnsi="Arial"/>
-          <w:sz w:val="20"/>
-          <w:szCs w:val="20"/>
-        </w:rPr>
-      </w:pPr>
-    </w:p>
-    <w:p>
-      <w:pPr>
-        <w:outlineLvl w:val="1"/>
-        <w:rPr>
-          <w:b/>
-          <w:bCs/>
-          <w:i/>
-          <w:iCs/>
-          <w:color w:val="666666"/>
-          <w:sz w:val="18"/>
-          <w:szCs w:val="18"/>
-          <w:lang w:val="en-US"/>
-        </w:rPr>
-      </w:pPr>
-      <w:proofErr w:type="spellStart"/>
-      <w:r>
-        <w:rPr>
-          <w:rFonts w:ascii="Arial" w:hAnsi="Arial"/>
-          <w:b/>
-          <w:bCs/>
-          <w:i/>
-          <w:iCs/>
-          <w:color w:val="666666"/>
-          <w:sz w:val="18"/>
-          <w:szCs w:val="18"/>
-          <w:lang w:val="en-US"/>
-        </w:rPr>
-        <w:t>wsimport</w:t>
-      </w:r>
-      <w:proofErr w:type="spellEnd"/>
-      <w:r>
-        <w:rPr>
-          <w:rFonts w:ascii="Arial" w:hAnsi="Arial"/>
-          <w:b/>
-          <w:bCs/>
-          <w:i/>
-          <w:iCs/>
-          <w:color w:val="666666"/>
-          <w:sz w:val="18"/>
-          <w:szCs w:val="18"/>
-          <w:lang w:val="en-US"/>
-        </w:rPr>
-        <w:t xml:space="preserve"> build/client/WEB-INF/classes -p ssii2.visa http://10.1.</w:t>
-      </w:r>
-      <w:r>
-        <w:rPr>
-          <w:rFonts w:ascii="Arial" w:hAnsi="Arial"/>
-          <w:b/>
-          <w:bCs/>
-          <w:i/>
-          <w:iCs/>
-          <w:color w:val="666666"/>
-          <w:sz w:val="18"/>
-          <w:szCs w:val="18"/>
-          <w:lang w:val="en-US"/>
-        </w:rPr>
-        <w:t>7</w:t>
-      </w:r>
-      <w:r>
-        <w:rPr>
-          <w:rFonts w:ascii="Arial" w:hAnsi="Arial"/>
-          <w:b/>
-          <w:bCs/>
-          <w:i/>
-          <w:iCs/>
-          <w:color w:val="666666"/>
-          <w:sz w:val="18"/>
-          <w:szCs w:val="18"/>
-          <w:lang w:val="en-US"/>
-        </w:rPr>
-        <w:t>.1:8080/P1-ws-ws/VisaDAOWSService?wsdl</w:t>
-      </w:r>
-    </w:p>
-    <w:p>
-      <w:pPr>
-        <w:outlineLvl w:val="1"/>
-        <w:rPr>
-          <w:rFonts w:ascii="Arial" w:hAnsi="Arial"/>
-          <w:sz w:val="20"/>
-          <w:szCs w:val="20"/>
-          <w:lang w:val="en-US"/>
-        </w:rPr>
-      </w:pPr>
-    </w:p>
-    <w:p>
-      <w:pPr>
-        <w:outlineLvl w:val="1"/>
-        <w:rPr>
-          <w:rFonts w:ascii="Arial" w:hAnsi="Arial"/>
-          <w:sz w:val="20"/>
-          <w:szCs w:val="20"/>
-        </w:rPr>
-      </w:pPr>
-      <w:r>
-        <w:rPr>
-          <w:rFonts w:ascii="Arial" w:hAnsi="Arial"/>
-          <w:sz w:val="20"/>
-          <w:szCs w:val="20"/>
-        </w:rPr>
-        <w:t xml:space="preserve">Se han </w:t>
-      </w:r>
-      <w:r>
-        <w:rPr>
-          <w:rFonts w:ascii="Arial" w:hAnsi="Arial"/>
-          <w:sz w:val="20"/>
-          <w:szCs w:val="20"/>
-        </w:rPr>
-        <w:t>obtenido</w:t>
-      </w:r>
-      <w:r>
-        <w:rPr>
-          <w:rFonts w:ascii="Arial" w:hAnsi="Arial"/>
-          <w:sz w:val="20"/>
-          <w:szCs w:val="20"/>
-        </w:rPr>
-        <w:t xml:space="preserve"> las siguientes clases:</w:t>
-      </w:r>
-    </w:p>
-    <w:p>
-      <w:pPr>
-        <w:outlineLvl w:val="1"/>
-        <w:rPr>
-          <w:rFonts w:ascii="Arial" w:hAnsi="Arial"/>
-          <w:sz w:val="20"/>
-          <w:szCs w:val="20"/>
-        </w:rPr>
-      </w:pPr>
-    </w:p>
-    <w:p>
-      <w:pPr>
-        <w:pStyle w:val="Ttulo2"/>
+      </w:pPr>
+      <w:r>
         <w:rPr>
           <w:rFonts w:ascii="Arial" w:hAnsi="Arial"/>
           <w:bCs w:val="0"/>
@@ -9084,8 +9342,635 @@
           <w:sz w:val="24"/>
           <w:szCs w:val="24"/>
         </w:rPr>
-      </w:pPr>
-      <w:r>
+        <w:lastRenderedPageBreak/>
+        <w:t>Cuestión número 12:</w:t>
+      </w:r>
+    </w:p>
+    <w:p>
+      <w:pPr>
+        <w:pStyle w:val="Encabezado"/>
+        <w:rPr>
+          <w:rFonts w:ascii="Arial" w:hAnsi="Arial"/>
+          <w:sz w:val="20"/>
+          <w:szCs w:val="20"/>
+        </w:rPr>
+      </w:pPr>
+      <w:r>
+        <w:rPr>
+          <w:rFonts w:ascii="Arial" w:hAnsi="Arial"/>
+          <w:sz w:val="20"/>
+          <w:szCs w:val="20"/>
+        </w:rPr>
+        <w:t xml:space="preserve">Incluyo la generación de </w:t>
+      </w:r>
+      <w:proofErr w:type="spellStart"/>
+      <w:r>
+        <w:rPr>
+          <w:rFonts w:ascii="Arial" w:hAnsi="Arial"/>
+          <w:sz w:val="20"/>
+          <w:szCs w:val="20"/>
+        </w:rPr>
+        <w:t>stubs</w:t>
+      </w:r>
+      <w:proofErr w:type="spellEnd"/>
+      <w:r>
+        <w:rPr>
+          <w:rFonts w:ascii="Arial" w:hAnsi="Arial"/>
+          <w:sz w:val="20"/>
+          <w:szCs w:val="20"/>
+        </w:rPr>
+        <w:t xml:space="preserve"> en el build.xml de la siguiente forma:</w:t>
+      </w:r>
+    </w:p>
+    <w:p>
+      <w:pPr>
+        <w:pStyle w:val="Encabezado"/>
+        <w:rPr>
+          <w:rFonts w:ascii="Arial" w:hAnsi="Arial"/>
+          <w:b/>
+          <w:bCs/>
+          <w:i/>
+          <w:iCs/>
+          <w:color w:val="666666"/>
+          <w:sz w:val="18"/>
+          <w:szCs w:val="18"/>
+        </w:rPr>
+      </w:pPr>
+      <w:r>
+        <w:rPr>
+          <w:rFonts w:ascii="Arial" w:hAnsi="Arial"/>
+          <w:b/>
+          <w:bCs/>
+          <w:i/>
+          <w:iCs/>
+          <w:color w:val="666666"/>
+          <w:sz w:val="18"/>
+          <w:szCs w:val="18"/>
+        </w:rPr>
+        <w:t xml:space="preserve"> &lt;!-- </w:t>
+      </w:r>
+      <w:proofErr w:type="spellStart"/>
+      <w:r>
+        <w:rPr>
+          <w:rFonts w:ascii="Arial" w:hAnsi="Arial"/>
+          <w:b/>
+          <w:bCs/>
+          <w:i/>
+          <w:iCs/>
+          <w:color w:val="666666"/>
+          <w:sz w:val="18"/>
+          <w:szCs w:val="18"/>
+        </w:rPr>
+        <w:t>Implementacion</w:t>
+      </w:r>
+      <w:proofErr w:type="spellEnd"/>
+      <w:r>
+        <w:rPr>
+          <w:rFonts w:ascii="Arial" w:hAnsi="Arial"/>
+          <w:b/>
+          <w:bCs/>
+          <w:i/>
+          <w:iCs/>
+          <w:color w:val="666666"/>
+          <w:sz w:val="18"/>
+          <w:szCs w:val="18"/>
+        </w:rPr>
+        <w:t xml:space="preserve"> de </w:t>
+      </w:r>
+      <w:proofErr w:type="spellStart"/>
+      <w:r>
+        <w:rPr>
+          <w:rFonts w:ascii="Arial" w:hAnsi="Arial"/>
+          <w:b/>
+          <w:bCs/>
+          <w:i/>
+          <w:iCs/>
+          <w:color w:val="666666"/>
+          <w:sz w:val="18"/>
+          <w:szCs w:val="18"/>
+        </w:rPr>
+        <w:t>wsimport</w:t>
+      </w:r>
+      <w:proofErr w:type="spellEnd"/>
+      <w:r>
+        <w:rPr>
+          <w:rFonts w:ascii="Arial" w:hAnsi="Arial"/>
+          <w:b/>
+          <w:bCs/>
+          <w:i/>
+          <w:iCs/>
+          <w:color w:val="666666"/>
+          <w:sz w:val="18"/>
+          <w:szCs w:val="18"/>
+        </w:rPr>
+        <w:t xml:space="preserve"> en generar-</w:t>
+      </w:r>
+      <w:proofErr w:type="spellStart"/>
+      <w:r>
+        <w:rPr>
+          <w:rFonts w:ascii="Arial" w:hAnsi="Arial"/>
+          <w:b/>
+          <w:bCs/>
+          <w:i/>
+          <w:iCs/>
+          <w:color w:val="666666"/>
+          <w:sz w:val="18"/>
+          <w:szCs w:val="18"/>
+        </w:rPr>
+        <w:t>stubs</w:t>
+      </w:r>
+      <w:proofErr w:type="spellEnd"/>
+      <w:r>
+        <w:rPr>
+          <w:rFonts w:ascii="Arial" w:hAnsi="Arial"/>
+          <w:b/>
+          <w:bCs/>
+          <w:i/>
+          <w:iCs/>
+          <w:color w:val="666666"/>
+          <w:sz w:val="18"/>
+          <w:szCs w:val="18"/>
+        </w:rPr>
+        <w:t xml:space="preserve"> --&gt;</w:t>
+      </w:r>
+    </w:p>
+    <w:p>
+      <w:pPr>
+        <w:pStyle w:val="Encabezado"/>
+        <w:rPr>
+          <w:rFonts w:ascii="Arial" w:hAnsi="Arial"/>
+          <w:b/>
+          <w:bCs/>
+          <w:i/>
+          <w:iCs/>
+          <w:color w:val="666666"/>
+          <w:sz w:val="18"/>
+          <w:szCs w:val="18"/>
+          <w:lang w:val="en-US"/>
+        </w:rPr>
+      </w:pPr>
+      <w:r>
+        <w:rPr>
+          <w:rFonts w:ascii="Arial" w:hAnsi="Arial"/>
+          <w:b/>
+          <w:bCs/>
+          <w:i/>
+          <w:iCs/>
+          <w:color w:val="666666"/>
+          <w:sz w:val="18"/>
+          <w:szCs w:val="18"/>
+          <w:lang w:val="en-US"/>
+        </w:rPr>
+        <w:t>&lt;exec executable="</w:t>
+      </w:r>
+      <w:proofErr w:type="spellStart"/>
+      <w:r>
+        <w:rPr>
+          <w:rFonts w:ascii="Arial" w:hAnsi="Arial"/>
+          <w:b/>
+          <w:bCs/>
+          <w:i/>
+          <w:iCs/>
+          <w:color w:val="666666"/>
+          <w:sz w:val="18"/>
+          <w:szCs w:val="18"/>
+          <w:lang w:val="en-US"/>
+        </w:rPr>
+        <w:t>wsimport</w:t>
+      </w:r>
+      <w:proofErr w:type="spellEnd"/>
+      <w:r>
+        <w:rPr>
+          <w:rFonts w:ascii="Arial" w:hAnsi="Arial"/>
+          <w:b/>
+          <w:bCs/>
+          <w:i/>
+          <w:iCs/>
+          <w:color w:val="666666"/>
+          <w:sz w:val="18"/>
+          <w:szCs w:val="18"/>
+          <w:lang w:val="en-US"/>
+        </w:rPr>
+        <w:t>"&gt;</w:t>
+      </w:r>
+    </w:p>
+    <w:p>
+      <w:pPr>
+        <w:pStyle w:val="Encabezado"/>
+        <w:rPr>
+          <w:rFonts w:ascii="Arial" w:hAnsi="Arial"/>
+          <w:b/>
+          <w:bCs/>
+          <w:i/>
+          <w:iCs/>
+          <w:color w:val="666666"/>
+          <w:sz w:val="18"/>
+          <w:szCs w:val="18"/>
+          <w:lang w:val="en-US"/>
+        </w:rPr>
+      </w:pPr>
+      <w:r>
+        <w:rPr>
+          <w:rFonts w:ascii="Arial" w:hAnsi="Arial"/>
+          <w:b/>
+          <w:bCs/>
+          <w:i/>
+          <w:iCs/>
+          <w:color w:val="666666"/>
+          <w:sz w:val="18"/>
+          <w:szCs w:val="18"/>
+          <w:lang w:val="en-US"/>
+        </w:rPr>
+        <w:t>&lt;</w:t>
+      </w:r>
+      <w:proofErr w:type="spellStart"/>
+      <w:r>
+        <w:rPr>
+          <w:rFonts w:ascii="Arial" w:hAnsi="Arial"/>
+          <w:b/>
+          <w:bCs/>
+          <w:i/>
+          <w:iCs/>
+          <w:color w:val="666666"/>
+          <w:sz w:val="18"/>
+          <w:szCs w:val="18"/>
+          <w:lang w:val="en-US"/>
+        </w:rPr>
+        <w:t>arg</w:t>
+      </w:r>
+      <w:proofErr w:type="spellEnd"/>
+      <w:r>
+        <w:rPr>
+          <w:rFonts w:ascii="Arial" w:hAnsi="Arial"/>
+          <w:b/>
+          <w:bCs/>
+          <w:i/>
+          <w:iCs/>
+          <w:color w:val="666666"/>
+          <w:sz w:val="18"/>
+          <w:szCs w:val="18"/>
+          <w:lang w:val="en-US"/>
+        </w:rPr>
+        <w:t xml:space="preserve"> value="-d" /&gt;</w:t>
+      </w:r>
+    </w:p>
+    <w:p>
+      <w:pPr>
+        <w:pStyle w:val="Encabezado"/>
+        <w:rPr>
+          <w:rFonts w:ascii="Arial" w:hAnsi="Arial"/>
+          <w:b/>
+          <w:bCs/>
+          <w:i/>
+          <w:iCs/>
+          <w:color w:val="666666"/>
+          <w:sz w:val="18"/>
+          <w:szCs w:val="18"/>
+          <w:lang w:val="en-US"/>
+        </w:rPr>
+      </w:pPr>
+      <w:r>
+        <w:rPr>
+          <w:rFonts w:ascii="Arial" w:hAnsi="Arial"/>
+          <w:b/>
+          <w:bCs/>
+          <w:i/>
+          <w:iCs/>
+          <w:color w:val="666666"/>
+          <w:sz w:val="18"/>
+          <w:szCs w:val="18"/>
+          <w:lang w:val="en-US"/>
+        </w:rPr>
+        <w:t>&lt;</w:t>
+      </w:r>
+      <w:proofErr w:type="spellStart"/>
+      <w:r>
+        <w:rPr>
+          <w:rFonts w:ascii="Arial" w:hAnsi="Arial"/>
+          <w:b/>
+          <w:bCs/>
+          <w:i/>
+          <w:iCs/>
+          <w:color w:val="666666"/>
+          <w:sz w:val="18"/>
+          <w:szCs w:val="18"/>
+          <w:lang w:val="en-US"/>
+        </w:rPr>
+        <w:t>arg</w:t>
+      </w:r>
+      <w:proofErr w:type="spellEnd"/>
+      <w:r>
+        <w:rPr>
+          <w:rFonts w:ascii="Arial" w:hAnsi="Arial"/>
+          <w:b/>
+          <w:bCs/>
+          <w:i/>
+          <w:iCs/>
+          <w:color w:val="666666"/>
+          <w:sz w:val="18"/>
+          <w:szCs w:val="18"/>
+          <w:lang w:val="en-US"/>
+        </w:rPr>
+        <w:t xml:space="preserve"> value="${</w:t>
+      </w:r>
+      <w:proofErr w:type="spellStart"/>
+      <w:r>
+        <w:rPr>
+          <w:rFonts w:ascii="Arial" w:hAnsi="Arial"/>
+          <w:b/>
+          <w:bCs/>
+          <w:i/>
+          <w:iCs/>
+          <w:color w:val="666666"/>
+          <w:sz w:val="18"/>
+          <w:szCs w:val="18"/>
+          <w:lang w:val="en-US"/>
+        </w:rPr>
+        <w:t>build.client</w:t>
+      </w:r>
+      <w:proofErr w:type="spellEnd"/>
+      <w:r>
+        <w:rPr>
+          <w:rFonts w:ascii="Arial" w:hAnsi="Arial"/>
+          <w:b/>
+          <w:bCs/>
+          <w:i/>
+          <w:iCs/>
+          <w:color w:val="666666"/>
+          <w:sz w:val="18"/>
+          <w:szCs w:val="18"/>
+          <w:lang w:val="en-US"/>
+        </w:rPr>
+        <w:t>}/WEB-INF/classes" /&gt;</w:t>
+      </w:r>
+    </w:p>
+    <w:p>
+      <w:pPr>
+        <w:pStyle w:val="Encabezado"/>
+        <w:rPr>
+          <w:rFonts w:ascii="Arial" w:hAnsi="Arial"/>
+          <w:b/>
+          <w:bCs/>
+          <w:i/>
+          <w:iCs/>
+          <w:color w:val="666666"/>
+          <w:sz w:val="18"/>
+          <w:szCs w:val="18"/>
+          <w:lang w:val="en-US"/>
+        </w:rPr>
+      </w:pPr>
+      <w:r>
+        <w:rPr>
+          <w:rFonts w:ascii="Arial" w:hAnsi="Arial"/>
+          <w:b/>
+          <w:bCs/>
+          <w:i/>
+          <w:iCs/>
+          <w:color w:val="666666"/>
+          <w:sz w:val="18"/>
+          <w:szCs w:val="18"/>
+          <w:lang w:val="en-US"/>
+        </w:rPr>
+        <w:t>&lt;</w:t>
+      </w:r>
+      <w:proofErr w:type="spellStart"/>
+      <w:r>
+        <w:rPr>
+          <w:rFonts w:ascii="Arial" w:hAnsi="Arial"/>
+          <w:b/>
+          <w:bCs/>
+          <w:i/>
+          <w:iCs/>
+          <w:color w:val="666666"/>
+          <w:sz w:val="18"/>
+          <w:szCs w:val="18"/>
+          <w:lang w:val="en-US"/>
+        </w:rPr>
+        <w:t>arg</w:t>
+      </w:r>
+      <w:proofErr w:type="spellEnd"/>
+      <w:r>
+        <w:rPr>
+          <w:rFonts w:ascii="Arial" w:hAnsi="Arial"/>
+          <w:b/>
+          <w:bCs/>
+          <w:i/>
+          <w:iCs/>
+          <w:color w:val="666666"/>
+          <w:sz w:val="18"/>
+          <w:szCs w:val="18"/>
+          <w:lang w:val="en-US"/>
+        </w:rPr>
+        <w:t xml:space="preserve"> value="-p" /&gt;</w:t>
+      </w:r>
+    </w:p>
+    <w:p>
+      <w:pPr>
+        <w:pStyle w:val="Encabezado"/>
+        <w:rPr>
+          <w:rFonts w:ascii="Arial" w:hAnsi="Arial"/>
+          <w:b/>
+          <w:bCs/>
+          <w:i/>
+          <w:iCs/>
+          <w:color w:val="666666"/>
+          <w:sz w:val="18"/>
+          <w:szCs w:val="18"/>
+          <w:lang w:val="en-US"/>
+        </w:rPr>
+      </w:pPr>
+      <w:r>
+        <w:rPr>
+          <w:rFonts w:ascii="Arial" w:hAnsi="Arial"/>
+          <w:b/>
+          <w:bCs/>
+          <w:i/>
+          <w:iCs/>
+          <w:color w:val="666666"/>
+          <w:sz w:val="18"/>
+          <w:szCs w:val="18"/>
+          <w:lang w:val="en-US"/>
+        </w:rPr>
+        <w:t>&lt;</w:t>
+      </w:r>
+      <w:proofErr w:type="spellStart"/>
+      <w:r>
+        <w:rPr>
+          <w:rFonts w:ascii="Arial" w:hAnsi="Arial"/>
+          <w:b/>
+          <w:bCs/>
+          <w:i/>
+          <w:iCs/>
+          <w:color w:val="666666"/>
+          <w:sz w:val="18"/>
+          <w:szCs w:val="18"/>
+          <w:lang w:val="en-US"/>
+        </w:rPr>
+        <w:t>arg</w:t>
+      </w:r>
+      <w:proofErr w:type="spellEnd"/>
+      <w:r>
+        <w:rPr>
+          <w:rFonts w:ascii="Arial" w:hAnsi="Arial"/>
+          <w:b/>
+          <w:bCs/>
+          <w:i/>
+          <w:iCs/>
+          <w:color w:val="666666"/>
+          <w:sz w:val="18"/>
+          <w:szCs w:val="18"/>
+          <w:lang w:val="en-US"/>
+        </w:rPr>
+        <w:t xml:space="preserve"> value="${</w:t>
+      </w:r>
+      <w:proofErr w:type="spellStart"/>
+      <w:r>
+        <w:rPr>
+          <w:rFonts w:ascii="Arial" w:hAnsi="Arial"/>
+          <w:b/>
+          <w:bCs/>
+          <w:i/>
+          <w:iCs/>
+          <w:color w:val="666666"/>
+          <w:sz w:val="18"/>
+          <w:szCs w:val="18"/>
+          <w:lang w:val="en-US"/>
+        </w:rPr>
+        <w:t>paquete</w:t>
+      </w:r>
+      <w:proofErr w:type="spellEnd"/>
+      <w:r>
+        <w:rPr>
+          <w:rFonts w:ascii="Arial" w:hAnsi="Arial"/>
+          <w:b/>
+          <w:bCs/>
+          <w:i/>
+          <w:iCs/>
+          <w:color w:val="666666"/>
+          <w:sz w:val="18"/>
+          <w:szCs w:val="18"/>
+          <w:lang w:val="en-US"/>
+        </w:rPr>
+        <w:t>}.visa" /&gt;</w:t>
+      </w:r>
+    </w:p>
+    <w:p>
+      <w:pPr>
+        <w:pStyle w:val="Encabezado"/>
+        <w:rPr>
+          <w:rFonts w:ascii="Arial" w:hAnsi="Arial"/>
+          <w:b/>
+          <w:bCs/>
+          <w:i/>
+          <w:iCs/>
+          <w:color w:val="666666"/>
+          <w:sz w:val="18"/>
+          <w:szCs w:val="18"/>
+          <w:lang w:val="en-US"/>
+        </w:rPr>
+      </w:pPr>
+      <w:r>
+        <w:rPr>
+          <w:rFonts w:ascii="Arial" w:hAnsi="Arial"/>
+          <w:b/>
+          <w:bCs/>
+          <w:i/>
+          <w:iCs/>
+          <w:color w:val="666666"/>
+          <w:sz w:val="18"/>
+          <w:szCs w:val="18"/>
+          <w:lang w:val="en-US"/>
+        </w:rPr>
+        <w:t>&lt;</w:t>
+      </w:r>
+      <w:proofErr w:type="spellStart"/>
+      <w:r>
+        <w:rPr>
+          <w:rFonts w:ascii="Arial" w:hAnsi="Arial"/>
+          <w:b/>
+          <w:bCs/>
+          <w:i/>
+          <w:iCs/>
+          <w:color w:val="666666"/>
+          <w:sz w:val="18"/>
+          <w:szCs w:val="18"/>
+          <w:lang w:val="en-US"/>
+        </w:rPr>
+        <w:t>arg</w:t>
+      </w:r>
+      <w:proofErr w:type="spellEnd"/>
+      <w:r>
+        <w:rPr>
+          <w:rFonts w:ascii="Arial" w:hAnsi="Arial"/>
+          <w:b/>
+          <w:bCs/>
+          <w:i/>
+          <w:iCs/>
+          <w:color w:val="666666"/>
+          <w:sz w:val="18"/>
+          <w:szCs w:val="18"/>
+          <w:lang w:val="en-US"/>
+        </w:rPr>
+        <w:t xml:space="preserve"> value="${wsdl.url}" /&gt;</w:t>
+      </w:r>
+    </w:p>
+    <w:p>
+      <w:pPr>
+        <w:pStyle w:val="Encabezado"/>
+        <w:rPr>
+          <w:rFonts w:ascii="Arial" w:hAnsi="Arial"/>
+          <w:b/>
+          <w:bCs/>
+          <w:i/>
+          <w:iCs/>
+          <w:color w:val="666666"/>
+          <w:sz w:val="18"/>
+          <w:szCs w:val="18"/>
+          <w:lang w:val="en-US"/>
+        </w:rPr>
+      </w:pPr>
+      <w:r>
+        <w:rPr>
+          <w:rFonts w:ascii="Arial" w:hAnsi="Arial"/>
+          <w:b/>
+          <w:bCs/>
+          <w:i/>
+          <w:iCs/>
+          <w:color w:val="666666"/>
+          <w:sz w:val="18"/>
+          <w:szCs w:val="18"/>
+          <w:lang w:val="en-US"/>
+        </w:rPr>
+        <w:t>&lt;/exec&gt;</w:t>
+      </w:r>
+    </w:p>
+    <w:p>
+      <w:pPr>
+        <w:pStyle w:val="Encabezado"/>
+        <w:rPr>
+          <w:b/>
+          <w:bCs/>
+          <w:i/>
+          <w:iCs/>
+          <w:lang w:val="en-US"/>
+        </w:rPr>
+      </w:pPr>
+    </w:p>
+    <w:p>
+      <w:pPr>
+        <w:pStyle w:val="Encabezado"/>
+        <w:rPr>
+          <w:b/>
+          <w:bCs/>
+          <w:i/>
+          <w:iCs/>
+          <w:lang w:val="en-US"/>
+        </w:rPr>
+      </w:pPr>
+    </w:p>
+    <w:p>
+      <w:pPr>
+        <w:pStyle w:val="Ttulo2"/>
         <w:rPr>
           <w:rFonts w:ascii="Arial" w:hAnsi="Arial"/>
           <w:bCs w:val="0"/>
@@ -9093,682 +9978,8 @@
           <w:sz w:val="24"/>
           <w:szCs w:val="24"/>
         </w:rPr>
-        <w:t>Cuestión número 12:</w:t>
-      </w:r>
-    </w:p>
-    <w:p>
-      <w:pPr>
-        <w:pStyle w:val="Encabezado"/>
-        <w:rPr>
-          <w:rFonts w:ascii="Arial" w:hAnsi="Arial"/>
-          <w:sz w:val="20"/>
-          <w:szCs w:val="20"/>
-        </w:rPr>
-      </w:pPr>
-      <w:r>
-        <w:rPr>
-          <w:rFonts w:ascii="Arial" w:hAnsi="Arial"/>
-          <w:sz w:val="20"/>
-          <w:szCs w:val="20"/>
-        </w:rPr>
-        <w:t xml:space="preserve">Incluyo la generación de </w:t>
-      </w:r>
-      <w:proofErr w:type="spellStart"/>
-      <w:r>
-        <w:rPr>
-          <w:rFonts w:ascii="Arial" w:hAnsi="Arial"/>
-          <w:sz w:val="20"/>
-          <w:szCs w:val="20"/>
-        </w:rPr>
-        <w:t>stubs</w:t>
-      </w:r>
-      <w:proofErr w:type="spellEnd"/>
-      <w:r>
-        <w:rPr>
-          <w:rFonts w:ascii="Arial" w:hAnsi="Arial"/>
-          <w:sz w:val="20"/>
-          <w:szCs w:val="20"/>
-        </w:rPr>
-        <w:t xml:space="preserve"> en el build.xml de la siguiente forma:</w:t>
-      </w:r>
-    </w:p>
-    <w:p>
-      <w:pPr>
-        <w:pStyle w:val="Encabezado"/>
-        <w:rPr>
-          <w:rFonts w:ascii="Arial" w:hAnsi="Arial"/>
-          <w:b/>
-          <w:bCs/>
-          <w:i/>
-          <w:iCs/>
-          <w:color w:val="666666"/>
-          <w:sz w:val="18"/>
-          <w:szCs w:val="18"/>
-        </w:rPr>
-      </w:pPr>
-      <w:r>
-        <w:rPr>
-          <w:rFonts w:ascii="Arial" w:hAnsi="Arial"/>
-          <w:b/>
-          <w:bCs/>
-          <w:i/>
-          <w:iCs/>
-          <w:color w:val="666666"/>
-          <w:sz w:val="18"/>
-          <w:szCs w:val="18"/>
-        </w:rPr>
-        <w:t xml:space="preserve"> &lt;!-- </w:t>
-      </w:r>
-      <w:proofErr w:type="spellStart"/>
-      <w:r>
-        <w:rPr>
-          <w:rFonts w:ascii="Arial" w:hAnsi="Arial"/>
-          <w:b/>
-          <w:bCs/>
-          <w:i/>
-          <w:iCs/>
-          <w:color w:val="666666"/>
-          <w:sz w:val="18"/>
-          <w:szCs w:val="18"/>
-        </w:rPr>
-        <w:t>Implementacion</w:t>
-      </w:r>
-      <w:proofErr w:type="spellEnd"/>
-      <w:r>
-        <w:rPr>
-          <w:rFonts w:ascii="Arial" w:hAnsi="Arial"/>
-          <w:b/>
-          <w:bCs/>
-          <w:i/>
-          <w:iCs/>
-          <w:color w:val="666666"/>
-          <w:sz w:val="18"/>
-          <w:szCs w:val="18"/>
-        </w:rPr>
-        <w:t xml:space="preserve"> de </w:t>
-      </w:r>
-      <w:proofErr w:type="spellStart"/>
-      <w:r>
-        <w:rPr>
-          <w:rFonts w:ascii="Arial" w:hAnsi="Arial"/>
-          <w:b/>
-          <w:bCs/>
-          <w:i/>
-          <w:iCs/>
-          <w:color w:val="666666"/>
-          <w:sz w:val="18"/>
-          <w:szCs w:val="18"/>
-        </w:rPr>
-        <w:t>wsimport</w:t>
-      </w:r>
-      <w:proofErr w:type="spellEnd"/>
-      <w:r>
-        <w:rPr>
-          <w:rFonts w:ascii="Arial" w:hAnsi="Arial"/>
-          <w:b/>
-          <w:bCs/>
-          <w:i/>
-          <w:iCs/>
-          <w:color w:val="666666"/>
-          <w:sz w:val="18"/>
-          <w:szCs w:val="18"/>
-        </w:rPr>
-        <w:t xml:space="preserve"> en generar-</w:t>
-      </w:r>
-      <w:proofErr w:type="spellStart"/>
-      <w:r>
-        <w:rPr>
-          <w:rFonts w:ascii="Arial" w:hAnsi="Arial"/>
-          <w:b/>
-          <w:bCs/>
-          <w:i/>
-          <w:iCs/>
-          <w:color w:val="666666"/>
-          <w:sz w:val="18"/>
-          <w:szCs w:val="18"/>
-        </w:rPr>
-        <w:t>stubs</w:t>
-      </w:r>
-      <w:proofErr w:type="spellEnd"/>
-      <w:r>
-        <w:rPr>
-          <w:rFonts w:ascii="Arial" w:hAnsi="Arial"/>
-          <w:b/>
-          <w:bCs/>
-          <w:i/>
-          <w:iCs/>
-          <w:color w:val="666666"/>
-          <w:sz w:val="18"/>
-          <w:szCs w:val="18"/>
-        </w:rPr>
-        <w:t xml:space="preserve"> --&gt;</w:t>
-      </w:r>
-    </w:p>
-    <w:p>
-      <w:pPr>
-        <w:pStyle w:val="Encabezado"/>
-        <w:rPr>
-          <w:rFonts w:ascii="Arial" w:hAnsi="Arial"/>
-          <w:b/>
-          <w:bCs/>
-          <w:i/>
-          <w:iCs/>
-          <w:color w:val="666666"/>
-          <w:sz w:val="18"/>
-          <w:szCs w:val="18"/>
-          <w:lang w:val="en-US"/>
-        </w:rPr>
-      </w:pPr>
-      <w:r>
-        <w:rPr>
-          <w:rFonts w:ascii="Arial" w:hAnsi="Arial"/>
-          <w:b/>
-          <w:bCs/>
-          <w:i/>
-          <w:iCs/>
-          <w:color w:val="666666"/>
-          <w:sz w:val="18"/>
-          <w:szCs w:val="18"/>
-          <w:lang w:val="en-US"/>
-        </w:rPr>
-        <w:t>&lt;exec executable="</w:t>
-      </w:r>
-      <w:proofErr w:type="spellStart"/>
-      <w:r>
-        <w:rPr>
-          <w:rFonts w:ascii="Arial" w:hAnsi="Arial"/>
-          <w:b/>
-          <w:bCs/>
-          <w:i/>
-          <w:iCs/>
-          <w:color w:val="666666"/>
-          <w:sz w:val="18"/>
-          <w:szCs w:val="18"/>
-          <w:lang w:val="en-US"/>
-        </w:rPr>
-        <w:t>wsimport</w:t>
-      </w:r>
-      <w:proofErr w:type="spellEnd"/>
-      <w:r>
-        <w:rPr>
-          <w:rFonts w:ascii="Arial" w:hAnsi="Arial"/>
-          <w:b/>
-          <w:bCs/>
-          <w:i/>
-          <w:iCs/>
-          <w:color w:val="666666"/>
-          <w:sz w:val="18"/>
-          <w:szCs w:val="18"/>
-          <w:lang w:val="en-US"/>
-        </w:rPr>
-        <w:t>"&gt;</w:t>
-      </w:r>
-    </w:p>
-    <w:p>
-      <w:pPr>
-        <w:pStyle w:val="Encabezado"/>
-        <w:rPr>
-          <w:rFonts w:ascii="Arial" w:hAnsi="Arial"/>
-          <w:b/>
-          <w:bCs/>
-          <w:i/>
-          <w:iCs/>
-          <w:color w:val="666666"/>
-          <w:sz w:val="18"/>
-          <w:szCs w:val="18"/>
-          <w:lang w:val="en-US"/>
-        </w:rPr>
-      </w:pPr>
-      <w:r>
-        <w:rPr>
-          <w:rFonts w:ascii="Arial" w:hAnsi="Arial"/>
-          <w:b/>
-          <w:bCs/>
-          <w:i/>
-          <w:iCs/>
-          <w:color w:val="666666"/>
-          <w:sz w:val="18"/>
-          <w:szCs w:val="18"/>
-          <w:lang w:val="en-US"/>
-        </w:rPr>
-        <w:t>&lt;</w:t>
-      </w:r>
-      <w:proofErr w:type="spellStart"/>
-      <w:r>
-        <w:rPr>
-          <w:rFonts w:ascii="Arial" w:hAnsi="Arial"/>
-          <w:b/>
-          <w:bCs/>
-          <w:i/>
-          <w:iCs/>
-          <w:color w:val="666666"/>
-          <w:sz w:val="18"/>
-          <w:szCs w:val="18"/>
-          <w:lang w:val="en-US"/>
-        </w:rPr>
-        <w:t>arg</w:t>
-      </w:r>
-      <w:proofErr w:type="spellEnd"/>
-      <w:r>
-        <w:rPr>
-          <w:rFonts w:ascii="Arial" w:hAnsi="Arial"/>
-          <w:b/>
-          <w:bCs/>
-          <w:i/>
-          <w:iCs/>
-          <w:color w:val="666666"/>
-          <w:sz w:val="18"/>
-          <w:szCs w:val="18"/>
-          <w:lang w:val="en-US"/>
-        </w:rPr>
-        <w:t xml:space="preserve"> value="-d" /&gt;</w:t>
-      </w:r>
-    </w:p>
-    <w:p>
-      <w:pPr>
-        <w:pStyle w:val="Encabezado"/>
-        <w:rPr>
-          <w:rFonts w:ascii="Arial" w:hAnsi="Arial"/>
-          <w:b/>
-          <w:bCs/>
-          <w:i/>
-          <w:iCs/>
-          <w:color w:val="666666"/>
-          <w:sz w:val="18"/>
-          <w:szCs w:val="18"/>
-          <w:lang w:val="en-US"/>
-        </w:rPr>
-      </w:pPr>
-      <w:r>
-        <w:rPr>
-          <w:rFonts w:ascii="Arial" w:hAnsi="Arial"/>
-          <w:b/>
-          <w:bCs/>
-          <w:i/>
-          <w:iCs/>
-          <w:color w:val="666666"/>
-          <w:sz w:val="18"/>
-          <w:szCs w:val="18"/>
-          <w:lang w:val="en-US"/>
-        </w:rPr>
-        <w:t>&lt;</w:t>
-      </w:r>
-      <w:proofErr w:type="spellStart"/>
-      <w:r>
-        <w:rPr>
-          <w:rFonts w:ascii="Arial" w:hAnsi="Arial"/>
-          <w:b/>
-          <w:bCs/>
-          <w:i/>
-          <w:iCs/>
-          <w:color w:val="666666"/>
-          <w:sz w:val="18"/>
-          <w:szCs w:val="18"/>
-          <w:lang w:val="en-US"/>
-        </w:rPr>
-        <w:t>arg</w:t>
-      </w:r>
-      <w:proofErr w:type="spellEnd"/>
-      <w:r>
-        <w:rPr>
-          <w:rFonts w:ascii="Arial" w:hAnsi="Arial"/>
-          <w:b/>
-          <w:bCs/>
-          <w:i/>
-          <w:iCs/>
-          <w:color w:val="666666"/>
-          <w:sz w:val="18"/>
-          <w:szCs w:val="18"/>
-          <w:lang w:val="en-US"/>
-        </w:rPr>
-        <w:t xml:space="preserve"> value="${</w:t>
-      </w:r>
-      <w:proofErr w:type="spellStart"/>
-      <w:r>
-        <w:rPr>
-          <w:rFonts w:ascii="Arial" w:hAnsi="Arial"/>
-          <w:b/>
-          <w:bCs/>
-          <w:i/>
-          <w:iCs/>
-          <w:color w:val="666666"/>
-          <w:sz w:val="18"/>
-          <w:szCs w:val="18"/>
-          <w:lang w:val="en-US"/>
-        </w:rPr>
-        <w:t>build.client</w:t>
-      </w:r>
-      <w:proofErr w:type="spellEnd"/>
-      <w:r>
-        <w:rPr>
-          <w:rFonts w:ascii="Arial" w:hAnsi="Arial"/>
-          <w:b/>
-          <w:bCs/>
-          <w:i/>
-          <w:iCs/>
-          <w:color w:val="666666"/>
-          <w:sz w:val="18"/>
-          <w:szCs w:val="18"/>
-          <w:lang w:val="en-US"/>
-        </w:rPr>
-        <w:t>}/WEB-INF/classes" /&gt;</w:t>
-      </w:r>
-    </w:p>
-    <w:p>
-      <w:pPr>
-        <w:pStyle w:val="Encabezado"/>
-        <w:rPr>
-          <w:rFonts w:ascii="Arial" w:hAnsi="Arial"/>
-          <w:b/>
-          <w:bCs/>
-          <w:i/>
-          <w:iCs/>
-          <w:color w:val="666666"/>
-          <w:sz w:val="18"/>
-          <w:szCs w:val="18"/>
-          <w:lang w:val="en-US"/>
-        </w:rPr>
-      </w:pPr>
-      <w:r>
-        <w:rPr>
-          <w:rFonts w:ascii="Arial" w:hAnsi="Arial"/>
-          <w:b/>
-          <w:bCs/>
-          <w:i/>
-          <w:iCs/>
-          <w:color w:val="666666"/>
-          <w:sz w:val="18"/>
-          <w:szCs w:val="18"/>
-          <w:lang w:val="en-US"/>
-        </w:rPr>
-        <w:t>&lt;</w:t>
-      </w:r>
-      <w:proofErr w:type="spellStart"/>
-      <w:r>
-        <w:rPr>
-          <w:rFonts w:ascii="Arial" w:hAnsi="Arial"/>
-          <w:b/>
-          <w:bCs/>
-          <w:i/>
-          <w:iCs/>
-          <w:color w:val="666666"/>
-          <w:sz w:val="18"/>
-          <w:szCs w:val="18"/>
-          <w:lang w:val="en-US"/>
-        </w:rPr>
-        <w:t>arg</w:t>
-      </w:r>
-      <w:proofErr w:type="spellEnd"/>
-      <w:r>
-        <w:rPr>
-          <w:rFonts w:ascii="Arial" w:hAnsi="Arial"/>
-          <w:b/>
-          <w:bCs/>
-          <w:i/>
-          <w:iCs/>
-          <w:color w:val="666666"/>
-          <w:sz w:val="18"/>
-          <w:szCs w:val="18"/>
-          <w:lang w:val="en-US"/>
-        </w:rPr>
-        <w:t xml:space="preserve"> value="-p" /&gt;</w:t>
-      </w:r>
-    </w:p>
-    <w:p>
-      <w:pPr>
-        <w:pStyle w:val="Encabezado"/>
-        <w:rPr>
-          <w:rFonts w:ascii="Arial" w:hAnsi="Arial"/>
-          <w:b/>
-          <w:bCs/>
-          <w:i/>
-          <w:iCs/>
-          <w:color w:val="666666"/>
-          <w:sz w:val="18"/>
-          <w:szCs w:val="18"/>
-          <w:lang w:val="en-US"/>
-        </w:rPr>
-      </w:pPr>
-      <w:r>
-        <w:rPr>
-          <w:rFonts w:ascii="Arial" w:hAnsi="Arial"/>
-          <w:b/>
-          <w:bCs/>
-          <w:i/>
-          <w:iCs/>
-          <w:color w:val="666666"/>
-          <w:sz w:val="18"/>
-          <w:szCs w:val="18"/>
-          <w:lang w:val="en-US"/>
-        </w:rPr>
-        <w:t>&lt;</w:t>
-      </w:r>
-      <w:proofErr w:type="spellStart"/>
-      <w:r>
-        <w:rPr>
-          <w:rFonts w:ascii="Arial" w:hAnsi="Arial"/>
-          <w:b/>
-          <w:bCs/>
-          <w:i/>
-          <w:iCs/>
-          <w:color w:val="666666"/>
-          <w:sz w:val="18"/>
-          <w:szCs w:val="18"/>
-          <w:lang w:val="en-US"/>
-        </w:rPr>
-        <w:t>arg</w:t>
-      </w:r>
-      <w:proofErr w:type="spellEnd"/>
-      <w:r>
-        <w:rPr>
-          <w:rFonts w:ascii="Arial" w:hAnsi="Arial"/>
-          <w:b/>
-          <w:bCs/>
-          <w:i/>
-          <w:iCs/>
-          <w:color w:val="666666"/>
-          <w:sz w:val="18"/>
-          <w:szCs w:val="18"/>
-          <w:lang w:val="en-US"/>
-        </w:rPr>
-        <w:t xml:space="preserve"> value="${</w:t>
-      </w:r>
-      <w:proofErr w:type="spellStart"/>
-      <w:r>
-        <w:rPr>
-          <w:rFonts w:ascii="Arial" w:hAnsi="Arial"/>
-          <w:b/>
-          <w:bCs/>
-          <w:i/>
-          <w:iCs/>
-          <w:color w:val="666666"/>
-          <w:sz w:val="18"/>
-          <w:szCs w:val="18"/>
-          <w:lang w:val="en-US"/>
-        </w:rPr>
-        <w:t>paquete</w:t>
-      </w:r>
-      <w:proofErr w:type="spellEnd"/>
-      <w:r>
-        <w:rPr>
-          <w:rFonts w:ascii="Arial" w:hAnsi="Arial"/>
-          <w:b/>
-          <w:bCs/>
-          <w:i/>
-          <w:iCs/>
-          <w:color w:val="666666"/>
-          <w:sz w:val="18"/>
-          <w:szCs w:val="18"/>
-          <w:lang w:val="en-US"/>
-        </w:rPr>
-        <w:t>}.visa" /&gt;</w:t>
-      </w:r>
-    </w:p>
-    <w:p>
-      <w:pPr>
-        <w:pStyle w:val="Encabezado"/>
-        <w:rPr>
-          <w:rFonts w:ascii="Arial" w:hAnsi="Arial"/>
-          <w:b/>
-          <w:bCs/>
-          <w:i/>
-          <w:iCs/>
-          <w:color w:val="666666"/>
-          <w:sz w:val="18"/>
-          <w:szCs w:val="18"/>
-          <w:lang w:val="en-US"/>
-        </w:rPr>
-      </w:pPr>
-      <w:r>
-        <w:rPr>
-          <w:rFonts w:ascii="Arial" w:hAnsi="Arial"/>
-          <w:b/>
-          <w:bCs/>
-          <w:i/>
-          <w:iCs/>
-          <w:color w:val="666666"/>
-          <w:sz w:val="18"/>
-          <w:szCs w:val="18"/>
-          <w:lang w:val="en-US"/>
-        </w:rPr>
-        <w:t>&lt;</w:t>
-      </w:r>
-      <w:proofErr w:type="spellStart"/>
-      <w:r>
-        <w:rPr>
-          <w:rFonts w:ascii="Arial" w:hAnsi="Arial"/>
-          <w:b/>
-          <w:bCs/>
-          <w:i/>
-          <w:iCs/>
-          <w:color w:val="666666"/>
-          <w:sz w:val="18"/>
-          <w:szCs w:val="18"/>
-          <w:lang w:val="en-US"/>
-        </w:rPr>
-        <w:t>arg</w:t>
-      </w:r>
-      <w:proofErr w:type="spellEnd"/>
-      <w:r>
-        <w:rPr>
-          <w:rFonts w:ascii="Arial" w:hAnsi="Arial"/>
-          <w:b/>
-          <w:bCs/>
-          <w:i/>
-          <w:iCs/>
-          <w:color w:val="666666"/>
-          <w:sz w:val="18"/>
-          <w:szCs w:val="18"/>
-          <w:lang w:val="en-US"/>
-        </w:rPr>
-        <w:t xml:space="preserve"> value="${wsdl.url}" /&gt;</w:t>
-      </w:r>
-    </w:p>
-    <w:p>
-      <w:pPr>
-        <w:pStyle w:val="Encabezado"/>
-        <w:rPr>
-          <w:rFonts w:ascii="Arial" w:hAnsi="Arial"/>
-          <w:b/>
-          <w:bCs/>
-          <w:i/>
-          <w:iCs/>
-          <w:color w:val="666666"/>
-          <w:sz w:val="18"/>
-          <w:szCs w:val="18"/>
-          <w:lang w:val="en-US"/>
-        </w:rPr>
-      </w:pPr>
-      <w:r>
-        <w:rPr>
-          <w:rFonts w:ascii="Arial" w:hAnsi="Arial"/>
-          <w:b/>
-          <w:bCs/>
-          <w:i/>
-          <w:iCs/>
-          <w:color w:val="666666"/>
-          <w:sz w:val="18"/>
-          <w:szCs w:val="18"/>
-          <w:lang w:val="en-US"/>
-        </w:rPr>
-        <w:t>&lt;/exec&gt;</w:t>
-      </w:r>
-    </w:p>
-    <w:p>
-      <w:pPr>
-        <w:pStyle w:val="Encabezado"/>
-        <w:rPr>
-          <w:b/>
-          <w:bCs/>
-          <w:i/>
-          <w:iCs/>
-          <w:lang w:val="en-US"/>
-        </w:rPr>
-      </w:pPr>
-    </w:p>
-    <w:p>
-      <w:pPr>
-        <w:pStyle w:val="Encabezado"/>
-        <w:rPr>
-          <w:b/>
-          <w:bCs/>
-          <w:i/>
-          <w:iCs/>
-          <w:lang w:val="en-US"/>
-        </w:rPr>
-      </w:pPr>
-    </w:p>
-    <w:p>
-      <w:pPr>
-        <w:pStyle w:val="Encabezado"/>
-        <w:rPr>
-          <w:b/>
-          <w:bCs/>
-          <w:i/>
-          <w:iCs/>
-          <w:lang w:val="en-US"/>
-        </w:rPr>
-      </w:pPr>
-    </w:p>
-    <w:p>
-      <w:pPr>
-        <w:pStyle w:val="Encabezado"/>
-        <w:rPr>
-          <w:b/>
-          <w:bCs/>
-          <w:i/>
-          <w:iCs/>
-          <w:lang w:val="en-US"/>
-        </w:rPr>
-      </w:pPr>
-    </w:p>
-    <w:p>
-      <w:pPr>
-        <w:pStyle w:val="Encabezado"/>
-        <w:rPr>
-          <w:b/>
-          <w:bCs/>
-          <w:i/>
-          <w:iCs/>
-          <w:lang w:val="en-US"/>
-        </w:rPr>
-      </w:pPr>
-    </w:p>
-    <w:p>
-      <w:pPr>
-        <w:pStyle w:val="Encabezado"/>
-        <w:rPr>
-          <w:b/>
-          <w:bCs/>
-          <w:i/>
-          <w:iCs/>
-          <w:lang w:val="en-US"/>
-        </w:rPr>
-      </w:pPr>
-    </w:p>
-    <w:p>
-      <w:pPr>
-        <w:pStyle w:val="Ttulo2"/>
+      </w:pPr>
+      <w:r>
         <w:rPr>
           <w:rFonts w:ascii="Arial" w:hAnsi="Arial"/>
           <w:bCs w:val="0"/>
@@ -9776,15 +9987,6 @@
           <w:sz w:val="24"/>
           <w:szCs w:val="24"/>
         </w:rPr>
-      </w:pPr>
-      <w:r>
-        <w:rPr>
-          <w:rFonts w:ascii="Arial" w:hAnsi="Arial"/>
-          <w:bCs w:val="0"/>
-          <w:iCs w:val="0"/>
-          <w:sz w:val="24"/>
-          <w:szCs w:val="24"/>
-        </w:rPr>
         <w:t>Cuestión número 13:</w:t>
       </w:r>
     </w:p>
@@ -9811,6 +10013,14 @@
           <w:sz w:val="20"/>
           <w:szCs w:val="20"/>
         </w:rPr>
+        <w:t xml:space="preserve">compilamos, empaquetamos y </w:t>
+      </w:r>
+      <w:r>
+        <w:rPr>
+          <w:rFonts w:ascii="Arial" w:hAnsi="Arial"/>
+          <w:sz w:val="20"/>
+          <w:szCs w:val="20"/>
+        </w:rPr>
         <w:t>desplegamos</w:t>
       </w:r>
       <w:r>
@@ -9819,7 +10029,41 @@
           <w:sz w:val="20"/>
           <w:szCs w:val="20"/>
         </w:rPr>
-        <w:t xml:space="preserve"> el servicio y </w:t>
+        <w:t xml:space="preserve"> el servicio</w:t>
+      </w:r>
+      <w:r>
+        <w:rPr>
+          <w:rFonts w:ascii="Arial" w:hAnsi="Arial"/>
+          <w:sz w:val="20"/>
+          <w:szCs w:val="20"/>
+        </w:rPr>
+        <w:t xml:space="preserve">. A continuación, generamos los </w:t>
+      </w:r>
+      <w:proofErr w:type="spellStart"/>
+      <w:r>
+        <w:rPr>
+          <w:rFonts w:ascii="Arial" w:hAnsi="Arial"/>
+          <w:sz w:val="20"/>
+          <w:szCs w:val="20"/>
+        </w:rPr>
+        <w:t>stubs</w:t>
+      </w:r>
+      <w:proofErr w:type="spellEnd"/>
+      <w:r>
+        <w:rPr>
+          <w:rFonts w:ascii="Arial" w:hAnsi="Arial"/>
+          <w:sz w:val="20"/>
+          <w:szCs w:val="20"/>
+        </w:rPr>
+        <w:t>, compilamos, empaquetamos y desplegamos el cliente. Finalmente,</w:t>
+      </w:r>
+      <w:r>
+        <w:rPr>
+          <w:rFonts w:ascii="Arial" w:hAnsi="Arial"/>
+          <w:sz w:val="20"/>
+          <w:szCs w:val="20"/>
+        </w:rPr>
+        <w:t xml:space="preserve"> </w:t>
       </w:r>
       <w:r>
         <w:rPr>
@@ -9835,7 +10079,23 @@
           <w:sz w:val="20"/>
           <w:szCs w:val="20"/>
         </w:rPr>
-        <w:t xml:space="preserve"> un pago para observar que todo esta correctamente programado:</w:t>
+        <w:t xml:space="preserve"> un pago</w:t>
+      </w:r>
+      <w:r>
+        <w:rPr>
+          <w:rFonts w:ascii="Arial" w:hAnsi="Arial"/>
+          <w:sz w:val="20"/>
+          <w:szCs w:val="20"/>
+        </w:rPr>
+        <w:t>, consultamos la lista de pagos y borramos el pago</w:t>
+      </w:r>
+      <w:r>
+        <w:rPr>
+          <w:rFonts w:ascii="Arial" w:hAnsi="Arial"/>
+          <w:sz w:val="20"/>
+          <w:szCs w:val="20"/>
+        </w:rPr>
+        <w:t xml:space="preserve"> para observar que todo esta correctamente programado:</w:t>
       </w:r>
     </w:p>
     <w:p>
@@ -9859,14 +10119,586 @@
     </w:p>
     <w:p>
       <w:pPr>
-        <w:pStyle w:val="Encabezado"/>
-        <w:rPr>
-          <w:b/>
-          <w:bCs/>
-          <w:i/>
-          <w:iCs/>
-        </w:rPr>
-      </w:pPr>
+        <w:outlineLvl w:val="1"/>
+        <w:rPr>
+          <w:sz w:val="20"/>
+          <w:szCs w:val="20"/>
+        </w:rPr>
+      </w:pPr>
+    </w:p>
+    <w:p>
+      <w:pPr>
+        <w:outlineLvl w:val="1"/>
+        <w:rPr>
+          <w:sz w:val="20"/>
+          <w:szCs w:val="20"/>
+        </w:rPr>
+      </w:pPr>
+    </w:p>
+    <w:p>
+      <w:pPr>
+        <w:pStyle w:val="Encabezado"/>
+        <w:rPr>
+          <w:b/>
+          <w:bCs/>
+          <w:i/>
+          <w:iCs/>
+        </w:rPr>
+      </w:pPr>
+      <w:r>
+        <w:rPr>
+          <w:b/>
+          <w:bCs/>
+          <w:i/>
+          <w:iCs/>
+          <w:noProof/>
+        </w:rPr>
+        <w:drawing>
+          <wp:inline distT="0" distB="0" distL="0" distR="0" wp14:anchorId="3165DA87" wp14:editId="65BA0315">
+            <wp:extent cx="6120765" cy="4037330"/>
+            <wp:effectExtent l="0" t="0" r="635" b="1270"/>
+            <wp:docPr id="3" name="Imagen 3" descr="Interfaz de usuario gráfica, Texto&#10;&#10;Descripción generada automáticamente"/>
+            <wp:cNvGraphicFramePr>
+              <a:graphicFrameLocks xmlns:a="http://schemas.openxmlformats.org/drawingml/2006/main" noChangeAspect="1"/>
+            </wp:cNvGraphicFramePr>
+            <a:graphic xmlns:a="http://schemas.openxmlformats.org/drawingml/2006/main">
+              <a:graphicData uri="http://schemas.openxmlformats.org/drawingml/2006/picture">
+                <pic:pic xmlns:pic="http://schemas.openxmlformats.org/drawingml/2006/picture">
+                  <pic:nvPicPr>
+                    <pic:cNvPr id="3" name="Imagen 3" descr="Interfaz de usuario gráfica, Texto&#10;&#10;Descripción generada automáticamente"/>
+                    <pic:cNvPicPr/>
+                  </pic:nvPicPr>
+                  <pic:blipFill>
+                    <a:blip r:embed="rId35" cstate="print">
+                      <a:extLst>
+                        <a:ext uri="{28A0092B-C50C-407E-A947-70E740481C1C}">
+                          <a14:useLocalDpi xmlns:a14="http://schemas.microsoft.com/office/drawing/2010/main" val="0"/>
+                        </a:ext>
+                      </a:extLst>
+                    </a:blip>
+                    <a:stretch>
+                      <a:fillRect/>
+                    </a:stretch>
+                  </pic:blipFill>
+                  <pic:spPr>
+                    <a:xfrm>
+                      <a:off x="0" y="0"/>
+                      <a:ext cx="6120765" cy="4037330"/>
+                    </a:xfrm>
+                    <a:prstGeom prst="rect">
+                      <a:avLst/>
+                    </a:prstGeom>
+                  </pic:spPr>
+                </pic:pic>
+              </a:graphicData>
+            </a:graphic>
+          </wp:inline>
+        </w:drawing>
+      </w:r>
+    </w:p>
+    <w:p>
+      <w:pPr>
+        <w:pStyle w:val="Encabezado"/>
+        <w:rPr>
+          <w:b/>
+          <w:bCs/>
+          <w:i/>
+          <w:iCs/>
+        </w:rPr>
+      </w:pPr>
+    </w:p>
+    <w:p>
+      <w:pPr>
+        <w:pStyle w:val="Encabezado"/>
+        <w:rPr>
+          <w:b/>
+          <w:bCs/>
+          <w:i/>
+          <w:iCs/>
+        </w:rPr>
+      </w:pPr>
+    </w:p>
+    <w:p>
+      <w:pPr>
+        <w:pStyle w:val="Encabezado"/>
+        <w:rPr>
+          <w:b/>
+          <w:bCs/>
+          <w:i/>
+          <w:iCs/>
+        </w:rPr>
+      </w:pPr>
+      <w:r>
+        <w:rPr>
+          <w:b/>
+          <w:bCs/>
+          <w:i/>
+          <w:iCs/>
+          <w:noProof/>
+        </w:rPr>
+        <w:lastRenderedPageBreak/>
+        <w:drawing>
+          <wp:inline distT="0" distB="0" distL="0" distR="0" wp14:anchorId="773D4C87" wp14:editId="458B6613">
+            <wp:extent cx="6120765" cy="3448685"/>
+            <wp:effectExtent l="0" t="0" r="635" b="5715"/>
+            <wp:docPr id="4" name="Imagen 4" descr="Interfaz de usuario gráfica, Texto, Aplicación, Correo electrónico&#10;&#10;Descripción generada automáticamente"/>
+            <wp:cNvGraphicFramePr>
+              <a:graphicFrameLocks xmlns:a="http://schemas.openxmlformats.org/drawingml/2006/main" noChangeAspect="1"/>
+            </wp:cNvGraphicFramePr>
+            <a:graphic xmlns:a="http://schemas.openxmlformats.org/drawingml/2006/main">
+              <a:graphicData uri="http://schemas.openxmlformats.org/drawingml/2006/picture">
+                <pic:pic xmlns:pic="http://schemas.openxmlformats.org/drawingml/2006/picture">
+                  <pic:nvPicPr>
+                    <pic:cNvPr id="4" name="Imagen 4" descr="Interfaz de usuario gráfica, Texto, Aplicación, Correo electrónico&#10;&#10;Descripción generada automáticamente"/>
+                    <pic:cNvPicPr/>
+                  </pic:nvPicPr>
+                  <pic:blipFill>
+                    <a:blip r:embed="rId36">
+                      <a:extLst>
+                        <a:ext uri="{28A0092B-C50C-407E-A947-70E740481C1C}">
+                          <a14:useLocalDpi xmlns:a14="http://schemas.microsoft.com/office/drawing/2010/main" val="0"/>
+                        </a:ext>
+                      </a:extLst>
+                    </a:blip>
+                    <a:stretch>
+                      <a:fillRect/>
+                    </a:stretch>
+                  </pic:blipFill>
+                  <pic:spPr>
+                    <a:xfrm>
+                      <a:off x="0" y="0"/>
+                      <a:ext cx="6120765" cy="3448685"/>
+                    </a:xfrm>
+                    <a:prstGeom prst="rect">
+                      <a:avLst/>
+                    </a:prstGeom>
+                  </pic:spPr>
+                </pic:pic>
+              </a:graphicData>
+            </a:graphic>
+          </wp:inline>
+        </w:drawing>
+      </w:r>
+    </w:p>
+    <w:p>
+      <w:pPr>
+        <w:pStyle w:val="Encabezado"/>
+        <w:rPr>
+          <w:b/>
+          <w:bCs/>
+          <w:i/>
+          <w:iCs/>
+        </w:rPr>
+      </w:pPr>
+    </w:p>
+    <w:p>
+      <w:pPr>
+        <w:pStyle w:val="Encabezado"/>
+        <w:rPr>
+          <w:b/>
+          <w:bCs/>
+          <w:i/>
+          <w:iCs/>
+        </w:rPr>
+      </w:pPr>
+    </w:p>
+    <w:p>
+      <w:pPr>
+        <w:pStyle w:val="Encabezado"/>
+        <w:rPr>
+          <w:b/>
+          <w:bCs/>
+          <w:i/>
+          <w:iCs/>
+        </w:rPr>
+      </w:pPr>
+    </w:p>
+    <w:p>
+      <w:pPr>
+        <w:pStyle w:val="Encabezado"/>
+        <w:rPr>
+          <w:b/>
+          <w:bCs/>
+          <w:i/>
+          <w:iCs/>
+        </w:rPr>
+      </w:pPr>
+      <w:r>
+        <w:rPr>
+          <w:b/>
+          <w:bCs/>
+          <w:i/>
+          <w:iCs/>
+          <w:noProof/>
+        </w:rPr>
+        <w:drawing>
+          <wp:inline distT="0" distB="0" distL="0" distR="0" wp14:anchorId="27C19758" wp14:editId="5D76865A">
+            <wp:extent cx="6120765" cy="1504315"/>
+            <wp:effectExtent l="0" t="0" r="635" b="0"/>
+            <wp:docPr id="5" name="Imagen 5" descr="Captura de pantalla de un celular&#10;&#10;Descripción generada automáticamente"/>
+            <wp:cNvGraphicFramePr>
+              <a:graphicFrameLocks xmlns:a="http://schemas.openxmlformats.org/drawingml/2006/main" noChangeAspect="1"/>
+            </wp:cNvGraphicFramePr>
+            <a:graphic xmlns:a="http://schemas.openxmlformats.org/drawingml/2006/main">
+              <a:graphicData uri="http://schemas.openxmlformats.org/drawingml/2006/picture">
+                <pic:pic xmlns:pic="http://schemas.openxmlformats.org/drawingml/2006/picture">
+                  <pic:nvPicPr>
+                    <pic:cNvPr id="5" name="Imagen 5" descr="Captura de pantalla de un celular&#10;&#10;Descripción generada automáticamente"/>
+                    <pic:cNvPicPr/>
+                  </pic:nvPicPr>
+                  <pic:blipFill>
+                    <a:blip r:embed="rId37" cstate="print">
+                      <a:extLst>
+                        <a:ext uri="{28A0092B-C50C-407E-A947-70E740481C1C}">
+                          <a14:useLocalDpi xmlns:a14="http://schemas.microsoft.com/office/drawing/2010/main" val="0"/>
+                        </a:ext>
+                      </a:extLst>
+                    </a:blip>
+                    <a:stretch>
+                      <a:fillRect/>
+                    </a:stretch>
+                  </pic:blipFill>
+                  <pic:spPr>
+                    <a:xfrm>
+                      <a:off x="0" y="0"/>
+                      <a:ext cx="6120765" cy="1504315"/>
+                    </a:xfrm>
+                    <a:prstGeom prst="rect">
+                      <a:avLst/>
+                    </a:prstGeom>
+                  </pic:spPr>
+                </pic:pic>
+              </a:graphicData>
+            </a:graphic>
+          </wp:inline>
+        </w:drawing>
+      </w:r>
+    </w:p>
+    <w:p>
+      <w:pPr>
+        <w:pStyle w:val="Encabezado"/>
+        <w:rPr>
+          <w:b/>
+          <w:bCs/>
+          <w:i/>
+          <w:iCs/>
+        </w:rPr>
+      </w:pPr>
+    </w:p>
+    <w:p>
+      <w:pPr>
+        <w:pStyle w:val="Encabezado"/>
+        <w:rPr>
+          <w:b/>
+          <w:bCs/>
+          <w:i/>
+          <w:iCs/>
+        </w:rPr>
+      </w:pPr>
+    </w:p>
+    <w:p>
+      <w:pPr>
+        <w:pStyle w:val="Encabezado"/>
+        <w:rPr>
+          <w:b/>
+          <w:bCs/>
+          <w:i/>
+          <w:iCs/>
+        </w:rPr>
+      </w:pPr>
+    </w:p>
+    <w:p>
+      <w:pPr>
+        <w:pStyle w:val="Encabezado"/>
+        <w:rPr>
+          <w:b/>
+          <w:bCs/>
+          <w:i/>
+          <w:iCs/>
+        </w:rPr>
+      </w:pPr>
+    </w:p>
+    <w:p>
+      <w:pPr>
+        <w:pStyle w:val="Encabezado"/>
+        <w:rPr>
+          <w:b/>
+          <w:bCs/>
+          <w:i/>
+          <w:iCs/>
+        </w:rPr>
+      </w:pPr>
+    </w:p>
+    <w:p>
+      <w:pPr>
+        <w:pStyle w:val="Encabezado"/>
+        <w:rPr>
+          <w:b/>
+          <w:bCs/>
+          <w:i/>
+          <w:iCs/>
+        </w:rPr>
+      </w:pPr>
+      <w:r>
+        <w:rPr>
+          <w:b/>
+          <w:bCs/>
+          <w:i/>
+          <w:iCs/>
+          <w:noProof/>
+        </w:rPr>
+        <w:drawing>
+          <wp:inline distT="0" distB="0" distL="0" distR="0" wp14:anchorId="0C5DE935" wp14:editId="767CE247">
+            <wp:extent cx="6120765" cy="2675255"/>
+            <wp:effectExtent l="0" t="0" r="635" b="4445"/>
+            <wp:docPr id="6" name="Imagen 6" descr="Interfaz de usuario gráfica, Texto, Aplicación&#10;&#10;Descripción generada automáticamente"/>
+            <wp:cNvGraphicFramePr>
+              <a:graphicFrameLocks xmlns:a="http://schemas.openxmlformats.org/drawingml/2006/main" noChangeAspect="1"/>
+            </wp:cNvGraphicFramePr>
+            <a:graphic xmlns:a="http://schemas.openxmlformats.org/drawingml/2006/main">
+              <a:graphicData uri="http://schemas.openxmlformats.org/drawingml/2006/picture">
+                <pic:pic xmlns:pic="http://schemas.openxmlformats.org/drawingml/2006/picture">
+                  <pic:nvPicPr>
+                    <pic:cNvPr id="6" name="Imagen 6" descr="Interfaz de usuario gráfica, Texto, Aplicación&#10;&#10;Descripción generada automáticamente"/>
+                    <pic:cNvPicPr/>
+                  </pic:nvPicPr>
+                  <pic:blipFill>
+                    <a:blip r:embed="rId38">
+                      <a:extLst>
+                        <a:ext uri="{28A0092B-C50C-407E-A947-70E740481C1C}">
+                          <a14:useLocalDpi xmlns:a14="http://schemas.microsoft.com/office/drawing/2010/main" val="0"/>
+                        </a:ext>
+                      </a:extLst>
+                    </a:blip>
+                    <a:stretch>
+                      <a:fillRect/>
+                    </a:stretch>
+                  </pic:blipFill>
+                  <pic:spPr>
+                    <a:xfrm>
+                      <a:off x="0" y="0"/>
+                      <a:ext cx="6120765" cy="2675255"/>
+                    </a:xfrm>
+                    <a:prstGeom prst="rect">
+                      <a:avLst/>
+                    </a:prstGeom>
+                  </pic:spPr>
+                </pic:pic>
+              </a:graphicData>
+            </a:graphic>
+          </wp:inline>
+        </w:drawing>
+      </w:r>
+    </w:p>
+    <w:p>
+      <w:pPr>
+        <w:pStyle w:val="Encabezado"/>
+        <w:rPr>
+          <w:b/>
+          <w:bCs/>
+          <w:i/>
+          <w:iCs/>
+        </w:rPr>
+      </w:pPr>
+    </w:p>
+    <w:p>
+      <w:pPr>
+        <w:pStyle w:val="Encabezado"/>
+        <w:rPr>
+          <w:b/>
+          <w:bCs/>
+          <w:i/>
+          <w:iCs/>
+        </w:rPr>
+      </w:pPr>
+    </w:p>
+    <w:p>
+      <w:pPr>
+        <w:pStyle w:val="Encabezado"/>
+        <w:rPr>
+          <w:b/>
+          <w:bCs/>
+          <w:i/>
+          <w:iCs/>
+        </w:rPr>
+      </w:pPr>
+    </w:p>
+    <w:p>
+      <w:pPr>
+        <w:pStyle w:val="Encabezado"/>
+        <w:rPr>
+          <w:b/>
+          <w:bCs/>
+          <w:i/>
+          <w:iCs/>
+        </w:rPr>
+      </w:pPr>
+    </w:p>
+    <w:p>
+      <w:pPr>
+        <w:pStyle w:val="Encabezado"/>
+        <w:rPr>
+          <w:b/>
+          <w:bCs/>
+          <w:i/>
+          <w:iCs/>
+        </w:rPr>
+      </w:pPr>
+      <w:r>
+        <w:rPr>
+          <w:b/>
+          <w:bCs/>
+          <w:i/>
+          <w:iCs/>
+          <w:noProof/>
+        </w:rPr>
+        <w:drawing>
+          <wp:inline distT="0" distB="0" distL="0" distR="0" wp14:anchorId="08C17524" wp14:editId="0CE9974D">
+            <wp:extent cx="6120765" cy="2181860"/>
+            <wp:effectExtent l="0" t="0" r="635" b="2540"/>
+            <wp:docPr id="7" name="Imagen 7" descr="Interfaz de usuario gráfica, Texto, Aplicación, Correo electrónico&#10;&#10;Descripción generada automáticamente"/>
+            <wp:cNvGraphicFramePr>
+              <a:graphicFrameLocks xmlns:a="http://schemas.openxmlformats.org/drawingml/2006/main" noChangeAspect="1"/>
+            </wp:cNvGraphicFramePr>
+            <a:graphic xmlns:a="http://schemas.openxmlformats.org/drawingml/2006/main">
+              <a:graphicData uri="http://schemas.openxmlformats.org/drawingml/2006/picture">
+                <pic:pic xmlns:pic="http://schemas.openxmlformats.org/drawingml/2006/picture">
+                  <pic:nvPicPr>
+                    <pic:cNvPr id="7" name="Imagen 7" descr="Interfaz de usuario gráfica, Texto, Aplicación, Correo electrónico&#10;&#10;Descripción generada automáticamente"/>
+                    <pic:cNvPicPr/>
+                  </pic:nvPicPr>
+                  <pic:blipFill>
+                    <a:blip r:embed="rId39">
+                      <a:extLst>
+                        <a:ext uri="{28A0092B-C50C-407E-A947-70E740481C1C}">
+                          <a14:useLocalDpi xmlns:a14="http://schemas.microsoft.com/office/drawing/2010/main" val="0"/>
+                        </a:ext>
+                      </a:extLst>
+                    </a:blip>
+                    <a:stretch>
+                      <a:fillRect/>
+                    </a:stretch>
+                  </pic:blipFill>
+                  <pic:spPr>
+                    <a:xfrm>
+                      <a:off x="0" y="0"/>
+                      <a:ext cx="6120765" cy="2181860"/>
+                    </a:xfrm>
+                    <a:prstGeom prst="rect">
+                      <a:avLst/>
+                    </a:prstGeom>
+                  </pic:spPr>
+                </pic:pic>
+              </a:graphicData>
+            </a:graphic>
+          </wp:inline>
+        </w:drawing>
+      </w:r>
+    </w:p>
+    <w:p>
+      <w:pPr>
+        <w:pStyle w:val="Encabezado"/>
+        <w:rPr>
+          <w:b/>
+          <w:bCs/>
+          <w:i/>
+          <w:iCs/>
+        </w:rPr>
+      </w:pPr>
+    </w:p>
+    <w:p>
+      <w:pPr>
+        <w:pStyle w:val="Encabezado"/>
+        <w:rPr>
+          <w:b/>
+          <w:bCs/>
+          <w:i/>
+          <w:iCs/>
+        </w:rPr>
+      </w:pPr>
+    </w:p>
+    <w:p>
+      <w:pPr>
+        <w:pStyle w:val="Encabezado"/>
+        <w:rPr>
+          <w:b/>
+          <w:bCs/>
+          <w:i/>
+          <w:iCs/>
+        </w:rPr>
+      </w:pPr>
+    </w:p>
+    <w:p>
+      <w:pPr>
+        <w:pStyle w:val="Encabezado"/>
+        <w:rPr>
+          <w:b/>
+          <w:bCs/>
+          <w:i/>
+          <w:iCs/>
+        </w:rPr>
+      </w:pPr>
+    </w:p>
+    <w:p>
+      <w:pPr>
+        <w:pStyle w:val="Encabezado"/>
+        <w:rPr>
+          <w:b/>
+          <w:bCs/>
+          <w:i/>
+          <w:iCs/>
+        </w:rPr>
+      </w:pPr>
+      <w:r>
+        <w:rPr>
+          <w:b/>
+          <w:bCs/>
+          <w:i/>
+          <w:iCs/>
+          <w:noProof/>
+        </w:rPr>
+        <w:drawing>
+          <wp:inline distT="0" distB="0" distL="0" distR="0" wp14:anchorId="1CEE22F8" wp14:editId="0DBE723B">
+            <wp:extent cx="6120765" cy="1334770"/>
+            <wp:effectExtent l="0" t="0" r="635" b="0"/>
+            <wp:docPr id="8" name="Imagen 8" descr="Interfaz de usuario gráfica, Texto, Aplicación&#10;&#10;Descripción generada automáticamente"/>
+            <wp:cNvGraphicFramePr>
+              <a:graphicFrameLocks xmlns:a="http://schemas.openxmlformats.org/drawingml/2006/main" noChangeAspect="1"/>
+            </wp:cNvGraphicFramePr>
+            <a:graphic xmlns:a="http://schemas.openxmlformats.org/drawingml/2006/main">
+              <a:graphicData uri="http://schemas.openxmlformats.org/drawingml/2006/picture">
+                <pic:pic xmlns:pic="http://schemas.openxmlformats.org/drawingml/2006/picture">
+                  <pic:nvPicPr>
+                    <pic:cNvPr id="8" name="Imagen 8" descr="Interfaz de usuario gráfica, Texto, Aplicación&#10;&#10;Descripción generada automáticamente"/>
+                    <pic:cNvPicPr/>
+                  </pic:nvPicPr>
+                  <pic:blipFill>
+                    <a:blip r:embed="rId40" cstate="print">
+                      <a:extLst>
+                        <a:ext uri="{28A0092B-C50C-407E-A947-70E740481C1C}">
+                          <a14:useLocalDpi xmlns:a14="http://schemas.microsoft.com/office/drawing/2010/main" val="0"/>
+                        </a:ext>
+                      </a:extLst>
+                    </a:blip>
+                    <a:stretch>
+                      <a:fillRect/>
+                    </a:stretch>
+                  </pic:blipFill>
+                  <pic:spPr>
+                    <a:xfrm>
+                      <a:off x="0" y="0"/>
+                      <a:ext cx="6120765" cy="1334770"/>
+                    </a:xfrm>
+                    <a:prstGeom prst="rect">
+                      <a:avLst/>
+                    </a:prstGeom>
+                  </pic:spPr>
+                </pic:pic>
+              </a:graphicData>
+            </a:graphic>
+          </wp:inline>
+        </w:drawing>
+      </w:r>
     </w:p>
     <w:p>
       <w:pPr>
@@ -9978,17 +10810,7 @@
           <w:i/>
           <w:iCs/>
         </w:rPr>
-        <w:t xml:space="preserve"> por los que se pasa para realizar un pago desde pago.html, pero en el caso de uso en que </w:t>
-      </w:r>
-      <w:r>
-        <w:rPr>
-          <w:b/>
-          <w:bCs/>
-          <w:i/>
-          <w:iCs/>
-        </w:rPr>
-        <w:lastRenderedPageBreak/>
-        <w:t>se introduce una tarjeta cuya fecha de caducidad ha expirado.</w:t>
+        <w:t xml:space="preserve"> por los que se pasa para realizar un pago desde pago.html, pero en el caso de uso en que se introduce una tarjeta cuya fecha de caducidad ha expirado.</w:t>
       </w:r>
     </w:p>
     <w:p>
@@ -10462,13 +11284,36 @@
           <w:iCs/>
         </w:rPr>
       </w:pPr>
-      <w:r>
-        <w:rPr>
-          <w:b/>
-          <w:bCs/>
-          <w:i/>
-          <w:iCs/>
-        </w:rPr>
+    </w:p>
+    <w:p>
+      <w:pPr>
+        <w:pStyle w:val="Encabezado"/>
+        <w:rPr>
+          <w:b/>
+          <w:bCs/>
+          <w:i/>
+          <w:iCs/>
+        </w:rPr>
+      </w:pPr>
+    </w:p>
+    <w:p>
+      <w:pPr>
+        <w:pStyle w:val="Encabezado"/>
+        <w:rPr>
+          <w:b/>
+          <w:bCs/>
+          <w:i/>
+          <w:iCs/>
+        </w:rPr>
+      </w:pPr>
+      <w:r>
+        <w:rPr>
+          <w:b/>
+          <w:bCs/>
+          <w:i/>
+          <w:iCs/>
+        </w:rPr>
+        <w:lastRenderedPageBreak/>
         <w:t xml:space="preserve">Cuestión 4. Enumere las diferencias que existen en la invocación de </w:t>
       </w:r>
       <w:proofErr w:type="spellStart"/>
@@ -10554,9 +11399,379 @@
         </w:rPr>
       </w:pPr>
     </w:p>
+    <w:p>
+      <w:pPr>
+        <w:pStyle w:val="Encabezado"/>
+        <w:rPr>
+          <w:rFonts w:ascii="Arial" w:hAnsi="Arial"/>
+          <w:sz w:val="20"/>
+          <w:szCs w:val="20"/>
+        </w:rPr>
+      </w:pPr>
+      <w:r>
+        <w:rPr>
+          <w:rFonts w:ascii="Arial" w:hAnsi="Arial"/>
+          <w:sz w:val="20"/>
+          <w:szCs w:val="20"/>
+        </w:rPr>
+        <w:t>La principal diferencia es la forma y orden de introducir los datos,</w:t>
+      </w:r>
+    </w:p>
+    <w:p>
+      <w:pPr>
+        <w:pStyle w:val="Encabezado"/>
+        <w:rPr>
+          <w:rFonts w:ascii="Arial" w:hAnsi="Arial"/>
+          <w:sz w:val="20"/>
+          <w:szCs w:val="20"/>
+        </w:rPr>
+      </w:pPr>
+    </w:p>
+    <w:p>
+      <w:pPr>
+        <w:pStyle w:val="Encabezado"/>
+        <w:rPr>
+          <w:rFonts w:ascii="Arial" w:hAnsi="Arial"/>
+          <w:sz w:val="20"/>
+          <w:szCs w:val="20"/>
+        </w:rPr>
+      </w:pPr>
+      <w:r>
+        <w:rPr>
+          <w:rFonts w:ascii="Arial" w:hAnsi="Arial"/>
+          <w:sz w:val="20"/>
+          <w:szCs w:val="20"/>
+        </w:rPr>
+        <w:t xml:space="preserve">En la página de pruebas extendidas </w:t>
+      </w:r>
+      <w:proofErr w:type="spellStart"/>
+      <w:r>
+        <w:rPr>
+          <w:rFonts w:ascii="Arial" w:hAnsi="Arial"/>
+          <w:i/>
+          <w:iCs/>
+          <w:sz w:val="20"/>
+          <w:szCs w:val="20"/>
+        </w:rPr>
+        <w:t>testbd.jsp</w:t>
+      </w:r>
+      <w:proofErr w:type="spellEnd"/>
+      <w:r>
+        <w:rPr>
+          <w:rFonts w:ascii="Arial" w:hAnsi="Arial"/>
+          <w:sz w:val="20"/>
+          <w:szCs w:val="20"/>
+        </w:rPr>
+        <w:t xml:space="preserve">, se introducen todos los datos necesarios en la misma página y luego se invoca al </w:t>
+      </w:r>
+      <w:proofErr w:type="spellStart"/>
+      <w:r>
+        <w:rPr>
+          <w:rFonts w:ascii="Arial" w:hAnsi="Arial"/>
+          <w:i/>
+          <w:iCs/>
+          <w:sz w:val="20"/>
+          <w:szCs w:val="20"/>
+        </w:rPr>
+        <w:t>servelet</w:t>
+      </w:r>
+      <w:proofErr w:type="spellEnd"/>
+      <w:r>
+        <w:rPr>
+          <w:rFonts w:ascii="Arial" w:hAnsi="Arial"/>
+          <w:sz w:val="20"/>
+          <w:szCs w:val="20"/>
+        </w:rPr>
+        <w:t xml:space="preserve"> </w:t>
+      </w:r>
+      <w:proofErr w:type="spellStart"/>
+      <w:r>
+        <w:rPr>
+          <w:rFonts w:ascii="Arial" w:hAnsi="Arial"/>
+          <w:i/>
+          <w:iCs/>
+          <w:sz w:val="20"/>
+          <w:szCs w:val="20"/>
+        </w:rPr>
+        <w:t>ComienzaPago</w:t>
+      </w:r>
+      <w:proofErr w:type="spellEnd"/>
+      <w:r>
+        <w:rPr>
+          <w:rFonts w:ascii="Arial" w:hAnsi="Arial"/>
+          <w:sz w:val="20"/>
+          <w:szCs w:val="20"/>
+        </w:rPr>
+        <w:t>.</w:t>
+      </w:r>
+    </w:p>
+    <w:p>
+      <w:pPr>
+        <w:pStyle w:val="Encabezado"/>
+        <w:rPr>
+          <w:rFonts w:ascii="Arial" w:hAnsi="Arial"/>
+          <w:sz w:val="20"/>
+          <w:szCs w:val="20"/>
+        </w:rPr>
+      </w:pPr>
+    </w:p>
+    <w:p>
+      <w:pPr>
+        <w:pStyle w:val="Encabezado"/>
+        <w:rPr>
+          <w:rFonts w:ascii="Arial" w:hAnsi="Arial"/>
+          <w:sz w:val="20"/>
+          <w:szCs w:val="20"/>
+        </w:rPr>
+      </w:pPr>
+      <w:r>
+        <w:rPr>
+          <w:rFonts w:ascii="Arial" w:hAnsi="Arial"/>
+          <w:sz w:val="20"/>
+          <w:szCs w:val="20"/>
+        </w:rPr>
+        <w:t xml:space="preserve">En la página </w:t>
+      </w:r>
+      <w:r>
+        <w:rPr>
+          <w:rFonts w:ascii="Arial" w:hAnsi="Arial"/>
+          <w:i/>
+          <w:iCs/>
+          <w:sz w:val="20"/>
+          <w:szCs w:val="20"/>
+        </w:rPr>
+        <w:t>pago.html</w:t>
+      </w:r>
+      <w:r>
+        <w:rPr>
+          <w:rFonts w:ascii="Arial" w:hAnsi="Arial"/>
+          <w:sz w:val="20"/>
+          <w:szCs w:val="20"/>
+        </w:rPr>
+        <w:t>, primero sin introducen los datos:</w:t>
+      </w:r>
+    </w:p>
+    <w:p>
+      <w:pPr>
+        <w:pStyle w:val="Encabezado"/>
+        <w:numPr>
+          <w:ilvl w:val="0"/>
+          <w:numId w:val="5"/>
+        </w:numPr>
+        <w:rPr>
+          <w:rFonts w:ascii="Arial" w:hAnsi="Arial"/>
+          <w:i/>
+          <w:iCs/>
+          <w:sz w:val="20"/>
+          <w:szCs w:val="20"/>
+        </w:rPr>
+      </w:pPr>
+      <w:proofErr w:type="spellStart"/>
+      <w:r>
+        <w:rPr>
+          <w:rFonts w:ascii="Arial" w:hAnsi="Arial"/>
+          <w:i/>
+          <w:iCs/>
+          <w:sz w:val="20"/>
+          <w:szCs w:val="20"/>
+        </w:rPr>
+        <w:t>idTransaccion</w:t>
+      </w:r>
+      <w:proofErr w:type="spellEnd"/>
+    </w:p>
+    <w:p>
+      <w:pPr>
+        <w:pStyle w:val="Encabezado"/>
+        <w:numPr>
+          <w:ilvl w:val="0"/>
+          <w:numId w:val="5"/>
+        </w:numPr>
+        <w:rPr>
+          <w:rFonts w:ascii="Arial" w:hAnsi="Arial"/>
+          <w:i/>
+          <w:iCs/>
+          <w:sz w:val="20"/>
+          <w:szCs w:val="20"/>
+        </w:rPr>
+      </w:pPr>
+      <w:proofErr w:type="spellStart"/>
+      <w:r>
+        <w:rPr>
+          <w:rFonts w:ascii="Arial" w:hAnsi="Arial"/>
+          <w:i/>
+          <w:iCs/>
+          <w:sz w:val="20"/>
+          <w:szCs w:val="20"/>
+        </w:rPr>
+        <w:t>idComercio</w:t>
+      </w:r>
+      <w:proofErr w:type="spellEnd"/>
+    </w:p>
+    <w:p>
+      <w:pPr>
+        <w:pStyle w:val="Encabezado"/>
+        <w:numPr>
+          <w:ilvl w:val="0"/>
+          <w:numId w:val="5"/>
+        </w:numPr>
+        <w:rPr>
+          <w:rFonts w:ascii="Arial" w:hAnsi="Arial"/>
+          <w:i/>
+          <w:iCs/>
+          <w:sz w:val="20"/>
+          <w:szCs w:val="20"/>
+        </w:rPr>
+      </w:pPr>
+      <w:r>
+        <w:rPr>
+          <w:rFonts w:ascii="Arial" w:hAnsi="Arial"/>
+          <w:i/>
+          <w:iCs/>
+          <w:sz w:val="20"/>
+          <w:szCs w:val="20"/>
+        </w:rPr>
+        <w:t>importe</w:t>
+      </w:r>
+    </w:p>
+    <w:p>
+      <w:pPr>
+        <w:pStyle w:val="Encabezado"/>
+        <w:rPr>
+          <w:rFonts w:ascii="Arial" w:hAnsi="Arial"/>
+          <w:i/>
+          <w:iCs/>
+          <w:sz w:val="20"/>
+          <w:szCs w:val="20"/>
+        </w:rPr>
+      </w:pPr>
+    </w:p>
+    <w:p>
+      <w:pPr>
+        <w:pStyle w:val="Encabezado"/>
+        <w:rPr>
+          <w:rFonts w:ascii="Arial" w:hAnsi="Arial"/>
+          <w:sz w:val="20"/>
+          <w:szCs w:val="20"/>
+        </w:rPr>
+      </w:pPr>
+      <w:r>
+        <w:rPr>
+          <w:rFonts w:ascii="Arial" w:hAnsi="Arial"/>
+          <w:sz w:val="20"/>
+          <w:szCs w:val="20"/>
+        </w:rPr>
+        <w:t xml:space="preserve">Después se llama al </w:t>
+      </w:r>
+      <w:proofErr w:type="spellStart"/>
+      <w:r>
+        <w:rPr>
+          <w:rFonts w:ascii="Arial" w:hAnsi="Arial"/>
+          <w:sz w:val="20"/>
+          <w:szCs w:val="20"/>
+        </w:rPr>
+        <w:t>servelet</w:t>
+      </w:r>
+      <w:proofErr w:type="spellEnd"/>
+      <w:r>
+        <w:rPr>
+          <w:rFonts w:ascii="Arial" w:hAnsi="Arial"/>
+          <w:sz w:val="20"/>
+          <w:szCs w:val="20"/>
+        </w:rPr>
+        <w:t xml:space="preserve"> comienza pago con los datos solicitados y se rellenan los que faltan en otra plantilla </w:t>
+      </w:r>
+      <w:proofErr w:type="spellStart"/>
+      <w:r>
+        <w:rPr>
+          <w:rFonts w:ascii="Arial" w:hAnsi="Arial"/>
+          <w:sz w:val="20"/>
+          <w:szCs w:val="20"/>
+        </w:rPr>
+        <w:t>html</w:t>
+      </w:r>
+      <w:proofErr w:type="spellEnd"/>
+      <w:r>
+        <w:rPr>
+          <w:rFonts w:ascii="Arial" w:hAnsi="Arial"/>
+          <w:sz w:val="20"/>
+          <w:szCs w:val="20"/>
+        </w:rPr>
+        <w:t>.</w:t>
+      </w:r>
+    </w:p>
+    <w:p>
+      <w:pPr>
+        <w:pStyle w:val="Encabezado"/>
+        <w:rPr>
+          <w:rFonts w:ascii="Arial" w:hAnsi="Arial"/>
+          <w:sz w:val="20"/>
+          <w:szCs w:val="20"/>
+        </w:rPr>
+      </w:pPr>
+    </w:p>
+    <w:p>
+      <w:pPr>
+        <w:pStyle w:val="Encabezado"/>
+        <w:rPr>
+          <w:rFonts w:ascii="Arial" w:hAnsi="Arial"/>
+          <w:sz w:val="20"/>
+          <w:szCs w:val="20"/>
+        </w:rPr>
+      </w:pPr>
+      <w:r>
+        <w:rPr>
+          <w:rFonts w:ascii="Arial" w:hAnsi="Arial"/>
+          <w:sz w:val="20"/>
+          <w:szCs w:val="20"/>
+        </w:rPr>
+        <w:t xml:space="preserve">Ambos funcionan a la perfección porque ambos utilizan el </w:t>
+      </w:r>
+      <w:proofErr w:type="spellStart"/>
+      <w:r>
+        <w:rPr>
+          <w:rFonts w:ascii="Arial" w:hAnsi="Arial"/>
+          <w:i/>
+          <w:iCs/>
+          <w:sz w:val="20"/>
+          <w:szCs w:val="20"/>
+        </w:rPr>
+        <w:t>servelet</w:t>
+      </w:r>
+      <w:proofErr w:type="spellEnd"/>
+      <w:r>
+        <w:rPr>
+          <w:rFonts w:ascii="Arial" w:hAnsi="Arial"/>
+          <w:i/>
+          <w:iCs/>
+          <w:sz w:val="20"/>
+          <w:szCs w:val="20"/>
+        </w:rPr>
+        <w:t xml:space="preserve"> </w:t>
+      </w:r>
+      <w:proofErr w:type="spellStart"/>
+      <w:r>
+        <w:rPr>
+          <w:rFonts w:ascii="Arial" w:hAnsi="Arial"/>
+          <w:i/>
+          <w:iCs/>
+          <w:sz w:val="20"/>
+          <w:szCs w:val="20"/>
+        </w:rPr>
+        <w:t>ComienzaPago</w:t>
+      </w:r>
+      <w:proofErr w:type="spellEnd"/>
+      <w:r>
+        <w:rPr>
+          <w:rFonts w:ascii="Arial" w:hAnsi="Arial"/>
+          <w:sz w:val="20"/>
+          <w:szCs w:val="20"/>
+        </w:rPr>
+        <w:t>.</w:t>
+      </w:r>
+    </w:p>
     <w:sectPr>
-      <w:footerReference w:type="even" r:id="rId34"/>
-      <w:footerReference w:type="default" r:id="rId35"/>
+      <w:footerReference w:type="even" r:id="rId41"/>
+      <w:footerReference w:type="default" r:id="rId42"/>
       <w:pgSz w:w="11905" w:h="16837"/>
       <w:pgMar w:top="850" w:right="1133" w:bottom="1133" w:left="1133" w:header="720" w:footer="198" w:gutter="0"/>
       <w:cols w:space="720"/>
@@ -11092,6 +12307,118 @@
     </w:lvl>
   </w:abstractNum>
   <w:abstractNum w:abstractNumId="3" w15:restartNumberingAfterBreak="0">
+    <w:nsid w:val="6ABE37BF"/>
+    <w:multiLevelType w:val="hybridMultilevel"/>
+    <w:tmpl w:val="94CE3748"/>
+    <w:lvl w:ilvl="0" w:tplc="CF14A6E2">
+      <w:numFmt w:val="bullet"/>
+      <w:lvlText w:val="-"/>
+      <w:lvlJc w:val="left"/>
+      <w:pPr>
+        <w:ind w:left="720" w:hanging="360"/>
+      </w:pPr>
+      <w:rPr>
+        <w:rFonts w:ascii="Arial" w:eastAsia="Times New Roman" w:hAnsi="Arial" w:cs="Arial" w:hint="default"/>
+      </w:rPr>
+    </w:lvl>
+    <w:lvl w:ilvl="1" w:tplc="040A0003" w:tentative="1">
+      <w:start w:val="1"/>
+      <w:numFmt w:val="bullet"/>
+      <w:lvlText w:val="o"/>
+      <w:lvlJc w:val="left"/>
+      <w:pPr>
+        <w:ind w:left="1440" w:hanging="360"/>
+      </w:pPr>
+      <w:rPr>
+        <w:rFonts w:ascii="Courier New" w:hAnsi="Courier New" w:cs="Courier New" w:hint="default"/>
+      </w:rPr>
+    </w:lvl>
+    <w:lvl w:ilvl="2" w:tplc="040A0005" w:tentative="1">
+      <w:start w:val="1"/>
+      <w:numFmt w:val="bullet"/>
+      <w:lvlText w:val=""/>
+      <w:lvlJc w:val="left"/>
+      <w:pPr>
+        <w:ind w:left="2160" w:hanging="360"/>
+      </w:pPr>
+      <w:rPr>
+        <w:rFonts w:ascii="Wingdings" w:hAnsi="Wingdings" w:hint="default"/>
+      </w:rPr>
+    </w:lvl>
+    <w:lvl w:ilvl="3" w:tplc="040A0001" w:tentative="1">
+      <w:start w:val="1"/>
+      <w:numFmt w:val="bullet"/>
+      <w:lvlText w:val=""/>
+      <w:lvlJc w:val="left"/>
+      <w:pPr>
+        <w:ind w:left="2880" w:hanging="360"/>
+      </w:pPr>
+      <w:rPr>
+        <w:rFonts w:ascii="Symbol" w:hAnsi="Symbol" w:hint="default"/>
+      </w:rPr>
+    </w:lvl>
+    <w:lvl w:ilvl="4" w:tplc="040A0003" w:tentative="1">
+      <w:start w:val="1"/>
+      <w:numFmt w:val="bullet"/>
+      <w:lvlText w:val="o"/>
+      <w:lvlJc w:val="left"/>
+      <w:pPr>
+        <w:ind w:left="3600" w:hanging="360"/>
+      </w:pPr>
+      <w:rPr>
+        <w:rFonts w:ascii="Courier New" w:hAnsi="Courier New" w:cs="Courier New" w:hint="default"/>
+      </w:rPr>
+    </w:lvl>
+    <w:lvl w:ilvl="5" w:tplc="040A0005" w:tentative="1">
+      <w:start w:val="1"/>
+      <w:numFmt w:val="bullet"/>
+      <w:lvlText w:val=""/>
+      <w:lvlJc w:val="left"/>
+      <w:pPr>
+        <w:ind w:left="4320" w:hanging="360"/>
+      </w:pPr>
+      <w:rPr>
+        <w:rFonts w:ascii="Wingdings" w:hAnsi="Wingdings" w:hint="default"/>
+      </w:rPr>
+    </w:lvl>
+    <w:lvl w:ilvl="6" w:tplc="040A0001" w:tentative="1">
+      <w:start w:val="1"/>
+      <w:numFmt w:val="bullet"/>
+      <w:lvlText w:val=""/>
+      <w:lvlJc w:val="left"/>
+      <w:pPr>
+        <w:ind w:left="5040" w:hanging="360"/>
+      </w:pPr>
+      <w:rPr>
+        <w:rFonts w:ascii="Symbol" w:hAnsi="Symbol" w:hint="default"/>
+      </w:rPr>
+    </w:lvl>
+    <w:lvl w:ilvl="7" w:tplc="040A0003" w:tentative="1">
+      <w:start w:val="1"/>
+      <w:numFmt w:val="bullet"/>
+      <w:lvlText w:val="o"/>
+      <w:lvlJc w:val="left"/>
+      <w:pPr>
+        <w:ind w:left="5760" w:hanging="360"/>
+      </w:pPr>
+      <w:rPr>
+        <w:rFonts w:ascii="Courier New" w:hAnsi="Courier New" w:cs="Courier New" w:hint="default"/>
+      </w:rPr>
+    </w:lvl>
+    <w:lvl w:ilvl="8" w:tplc="040A0005" w:tentative="1">
+      <w:start w:val="1"/>
+      <w:numFmt w:val="bullet"/>
+      <w:lvlText w:val=""/>
+      <w:lvlJc w:val="left"/>
+      <w:pPr>
+        <w:ind w:left="6480" w:hanging="360"/>
+      </w:pPr>
+      <w:rPr>
+        <w:rFonts w:ascii="Wingdings" w:hAnsi="Wingdings" w:hint="default"/>
+      </w:rPr>
+    </w:lvl>
+  </w:abstractNum>
+  <w:abstractNum w:abstractNumId="4" w15:restartNumberingAfterBreak="0">
     <w:nsid w:val="701358B8"/>
     <w:multiLevelType w:val="multilevel"/>
     <w:tmpl w:val="A2A06398"/>
@@ -11179,7 +12506,7 @@
     </w:lvl>
   </w:abstractNum>
   <w:num w:numId="1">
-    <w:abstractNumId w:val="3"/>
+    <w:abstractNumId w:val="4"/>
   </w:num>
   <w:num w:numId="2">
     <w:abstractNumId w:val="2"/>
@@ -11189,6 +12516,9 @@
   </w:num>
   <w:num w:numId="4">
     <w:abstractNumId w:val="0"/>
+  </w:num>
+  <w:num w:numId="5">
+    <w:abstractNumId w:val="3"/>
   </w:num>
 </w:numbering>
 </file>

</xml_diff>